<commit_message>
Adición del CU Visualizar Plan. Adición del Documento "Especificación Caso de Uso Visualizar Plan". Creación de Diagramas de cada CU individual. Actualización de cada documento de Especificación de CU con sus correspondientes diagramas.
</commit_message>
<xml_diff>
--- a/Elaboración/Especificaciones CU/Especificacion Caso de Uso Enviar Notificación.docx
+++ b/Elaboración/Especificaciones CU/Especificacion Caso de Uso Enviar Notificación.docx
@@ -1,6 +1,6 @@
 
 <file path=word/document.xml><?xml version="1.0" encoding="utf-8"?>
-<w:document xmlns:wpc="http://schemas.microsoft.com/office/word/2010/wordprocessingCanvas" xmlns:cx="http://schemas.microsoft.com/office/drawing/2014/chartex" xmlns:mc="http://schemas.openxmlformats.org/markup-compatibility/2006" xmlns:o="urn:schemas-microsoft-com:office:office" xmlns:r="http://schemas.openxmlformats.org/officeDocument/2006/relationships" xmlns:m="http://schemas.openxmlformats.org/officeDocument/2006/math" xmlns:v="urn:schemas-microsoft-com:vml" xmlns:wp14="http://schemas.microsoft.com/office/word/2010/wordprocessingDrawing" xmlns:wp="http://schemas.openxmlformats.org/drawingml/2006/wordprocessingDrawing" xmlns:w10="urn:schemas-microsoft-com:office:word" xmlns:w="http://schemas.openxmlformats.org/wordprocessingml/2006/main" xmlns:w14="http://schemas.microsoft.com/office/word/2010/wordml" xmlns:w15="http://schemas.microsoft.com/office/word/2012/wordml" xmlns:w16se="http://schemas.microsoft.com/office/word/2015/wordml/symex" xmlns:wpg="http://schemas.microsoft.com/office/word/2010/wordprocessingGroup" xmlns:wpi="http://schemas.microsoft.com/office/word/2010/wordprocessingInk" xmlns:wne="http://schemas.microsoft.com/office/word/2006/wordml" xmlns:wps="http://schemas.microsoft.com/office/word/2010/wordprocessingShape" mc:Ignorable="w14 w15 w16se wp14">
+<w:document xmlns:ve="http://schemas.openxmlformats.org/markup-compatibility/2006" xmlns:o="urn:schemas-microsoft-com:office:office" xmlns:r="http://schemas.openxmlformats.org/officeDocument/2006/relationships" xmlns:m="http://schemas.openxmlformats.org/officeDocument/2006/math" xmlns:v="urn:schemas-microsoft-com:vml" xmlns:wp="http://schemas.openxmlformats.org/drawingml/2006/wordprocessingDrawing" xmlns:w10="urn:schemas-microsoft-com:office:word" xmlns:w="http://schemas.openxmlformats.org/wordprocessingml/2006/main" xmlns:wne="http://schemas.microsoft.com/office/word/2006/wordml">
   <w:body>
     <w:sdt>
       <w:sdtPr>
@@ -109,7 +109,6 @@
             <w:dataBinding w:prefixMappings="xmlns:ns0='http://schemas.openxmlformats.org/package/2006/metadata/core-properties' xmlns:ns1='http://purl.org/dc/elements/1.1/'" w:xpath="/ns0:coreProperties[1]/ns1:title[1]" w:storeItemID="{6C3C8BC8-F283-45AE-878A-BAB7291924A1}"/>
             <w:text/>
           </w:sdtPr>
-          <w:sdtEndPr/>
           <w:sdtContent>
             <w:p>
               <w:pPr>
@@ -159,7 +158,6 @@
             <w:dataBinding w:prefixMappings="xmlns:ns0='http://schemas.openxmlformats.org/package/2006/metadata/core-properties' xmlns:ns1='http://purl.org/dc/elements/1.1/'" w:xpath="/ns0:coreProperties[1]/ns1:subject[1]" w:storeItemID="{6C3C8BC8-F283-45AE-878A-BAB7291924A1}"/>
             <w:text/>
           </w:sdtPr>
-          <w:sdtEndPr/>
           <w:sdtContent>
             <w:p>
               <w:pPr>
@@ -211,7 +209,6 @@
             <w:dataBinding w:prefixMappings="xmlns:ns0='http://schemas.openxmlformats.org/officeDocument/2006/extended-properties' " w:xpath="/ns0:Properties[1]/ns0:Company[1]" w:storeItemID="{6668398D-A668-4E3E-A5EB-62B293D839F1}"/>
             <w:text/>
           </w:sdtPr>
-          <w:sdtEndPr/>
           <w:sdtContent>
             <w:p>
               <w:pPr>
@@ -222,8 +219,17 @@
                   <w:rFonts w:asciiTheme="majorHAnsi" w:hAnsiTheme="majorHAnsi"/>
                   <w:lang w:val="es-AR"/>
                 </w:rPr>
-                <w:t>VASPA Team</w:t>
+                <w:t xml:space="preserve">VASPA </w:t>
               </w:r>
+              <w:proofErr w:type="spellStart"/>
+              <w:r>
+                <w:rPr>
+                  <w:rFonts w:asciiTheme="majorHAnsi" w:hAnsiTheme="majorHAnsi"/>
+                  <w:lang w:val="es-AR"/>
+                </w:rPr>
+                <w:t>Team</w:t>
+              </w:r>
+              <w:proofErr w:type="spellEnd"/>
             </w:p>
           </w:sdtContent>
         </w:sdt>
@@ -237,7 +243,6 @@
             <w:dataBinding w:prefixMappings="xmlns:ns0='http://schemas.openxmlformats.org/package/2006/metadata/core-properties' xmlns:ns1='http://purl.org/dc/elements/1.1/'" w:xpath="/ns0:coreProperties[1]/ns1:creator[1]" w:storeItemID="{6C3C8BC8-F283-45AE-878A-BAB7291924A1}"/>
             <w:text/>
           </w:sdtPr>
-          <w:sdtEndPr/>
           <w:sdtContent>
             <w:p>
               <w:pPr>
@@ -416,7 +421,15 @@
                         <w:pStyle w:val="PSI-DescripcindelDocumentos"/>
                       </w:pPr>
                       <w:r>
-                        <w:t>Estos ilustran los requerimientos del sistema al mostrar como reacciona una respuesta a eventos que se producen en el mismo</w:t>
+                        <w:t xml:space="preserve">Estos ilustran los requerimientos del sistema al mostrar </w:t>
+                      </w:r>
+                      <w:proofErr w:type="spellStart"/>
+                      <w:r>
+                        <w:t>como</w:t>
+                      </w:r>
+                      <w:proofErr w:type="spellEnd"/>
+                      <w:r>
+                        <w:t xml:space="preserve"> reacciona una respuesta a eventos que se producen en el mismo</w:t>
                       </w:r>
                     </w:p>
                     <w:p>
@@ -546,11 +559,10 @@
           <w:docPartUnique/>
         </w:docPartObj>
       </w:sdtPr>
-      <w:sdtEndPr/>
       <w:sdtContent>
         <w:p>
           <w:pPr>
-            <w:pStyle w:val="TtuloTDC"/>
+            <w:pStyle w:val="TtulodeTDC"/>
             <w:tabs>
               <w:tab w:val="left" w:pos="5954"/>
             </w:tabs>
@@ -1378,7 +1390,6 @@
         <w:dataBinding w:prefixMappings="xmlns:ns0='http://purl.org/dc/elements/1.1/' xmlns:ns1='http://schemas.openxmlformats.org/package/2006/metadata/core-properties' " w:xpath="/ns1:coreProperties[1]/ns0:title[1]" w:storeItemID="{6C3C8BC8-F283-45AE-878A-BAB7291924A1}"/>
         <w:text/>
       </w:sdtPr>
-      <w:sdtEndPr/>
       <w:sdtContent>
         <w:p>
           <w:pPr>
@@ -1646,12 +1657,14 @@
       <w:bookmarkStart w:id="12" w:name="_Toc228206479"/>
       <w:bookmarkStart w:id="13" w:name="_Toc234686584"/>
       <w:bookmarkStart w:id="14" w:name="_Toc257615433"/>
+      <w:proofErr w:type="spellStart"/>
       <w:r>
         <w:t>Poscondiciones</w:t>
       </w:r>
       <w:bookmarkEnd w:id="12"/>
       <w:bookmarkEnd w:id="13"/>
       <w:bookmarkEnd w:id="14"/>
+      <w:proofErr w:type="spellEnd"/>
       <w:r>
         <w:t xml:space="preserve"> </w:t>
       </w:r>
@@ -1782,14 +1795,6 @@
     <w:p>
       <w:pPr>
         <w:pStyle w:val="PSI-Comentario"/>
-      </w:pPr>
-      <w:r>
-        <w:t>[Incluir aquí todos los diagramas UML asociados a este documento.]</w:t>
-      </w:r>
-    </w:p>
-    <w:p>
-      <w:pPr>
-        <w:pStyle w:val="PSI-Comentario"/>
         <w:ind w:left="0" w:firstLine="0"/>
       </w:pPr>
     </w:p>
@@ -1802,29 +1807,6 @@
         <w:t>Diagrama de Casos de Uso</w:t>
       </w:r>
       <w:bookmarkEnd w:id="22"/>
-    </w:p>
-    <w:p>
-      <w:pPr>
-        <w:pStyle w:val="PSI-Comentario"/>
-      </w:pPr>
-      <w:r>
-        <w:t>[El diagrama de casos de usos representa gráficamente los casos de uso que tiene un sistema. Se define un caso de uso como cada interacción supuesta con el sistema a desarrollar, d</w:t>
-      </w:r>
-      <w:r>
-        <w:t>onde se representan los requisi</w:t>
-      </w:r>
-      <w:r>
-        <w:t>tos funcionales. Es decir, se está diciendo lo que tiene que hacer u</w:t>
-      </w:r>
-      <w:r>
-        <w:t>n sistema y cómo. En la figura</w:t>
-      </w:r>
-      <w:r>
-        <w:t xml:space="preserve"> se muestra un ejemplo de casos de uso, donde se muestran tres actores (los clientes, los taquilleros y los jefes de taquilla) y las operaciones que pueden realizar (sus roles).</w:t>
-      </w:r>
-      <w:r>
-        <w:t>]</w:t>
-      </w:r>
     </w:p>
     <w:p>
       <w:pPr>
@@ -1839,15 +1821,14 @@
       </w:pPr>
       <w:r>
         <w:rPr>
-          <w:i w:val="0"/>
           <w:noProof/>
           <w:lang w:eastAsia="es-AR"/>
         </w:rPr>
         <w:drawing>
           <wp:inline distT="0" distB="0" distL="0" distR="0">
-            <wp:extent cx="3486389" cy="2509072"/>
+            <wp:extent cx="5400040" cy="1105088"/>
             <wp:effectExtent l="19050" t="0" r="0" b="0"/>
-            <wp:docPr id="1" name="Imagen 1"/>
+            <wp:docPr id="8" name="Imagen 1" descr="C:\xampp\htdocs\vaspa\Elaboración\Diagramas de CU individuales\Diagrama de Casos de Uso - Ver Informacion Asignatura.jpg"/>
             <wp:cNvGraphicFramePr>
               <a:graphicFrameLocks xmlns:a="http://schemas.openxmlformats.org/drawingml/2006/main" noChangeAspect="1"/>
             </wp:cNvGraphicFramePr>
@@ -1855,15 +1836,13 @@
               <a:graphicData uri="http://schemas.openxmlformats.org/drawingml/2006/picture">
                 <pic:pic xmlns:pic="http://schemas.openxmlformats.org/drawingml/2006/picture">
                   <pic:nvPicPr>
-                    <pic:cNvPr id="0" name="Picture 1"/>
+                    <pic:cNvPr id="0" name="Picture 1" descr="C:\xampp\htdocs\vaspa\Elaboración\Diagramas de CU individuales\Diagrama de Casos de Uso - Ver Informacion Asignatura.jpg"/>
                     <pic:cNvPicPr>
                       <a:picLocks noChangeAspect="1" noChangeArrowheads="1"/>
                     </pic:cNvPicPr>
                   </pic:nvPicPr>
                   <pic:blipFill>
-                    <a:blip r:embed="rId11" cstate="print">
-                      <a:grayscl/>
-                    </a:blip>
+                    <a:blip r:embed="rId11" cstate="print"/>
                     <a:srcRect/>
                     <a:stretch>
                       <a:fillRect/>
@@ -1872,7 +1851,7 @@
                   <pic:spPr bwMode="auto">
                     <a:xfrm>
                       <a:off x="0" y="0"/>
-                      <a:ext cx="3486389" cy="2509072"/>
+                      <a:ext cx="5400040" cy="1105088"/>
                     </a:xfrm>
                     <a:prstGeom prst="rect">
                       <a:avLst/>
@@ -1900,49 +1879,7 @@
     </w:p>
     <w:p>
       <w:pPr>
-        <w:pStyle w:val="PSI-Ttulo2"/>
-      </w:pPr>
-      <w:bookmarkStart w:id="23" w:name="_Toc257615437"/>
-      <w:r>
-        <w:t>Diagrama de Secuencia</w:t>
-      </w:r>
-      <w:bookmarkEnd w:id="23"/>
-    </w:p>
-    <w:p>
-      <w:pPr>
         <w:pStyle w:val="PSI-Comentario"/>
-      </w:pPr>
-      <w:r>
-        <w:t>[</w:t>
-      </w:r>
-      <w:r>
-        <w:t xml:space="preserve">En el </w:t>
-      </w:r>
-      <w:r>
-        <w:rPr>
-          <w:rFonts w:ascii="Garamond-Italic" w:hAnsi="Garamond-Italic" w:cs="Garamond-Italic"/>
-          <w:iCs/>
-        </w:rPr>
-        <w:t xml:space="preserve">diagrama de secuencia </w:t>
-      </w:r>
-      <w:r>
-        <w:t xml:space="preserve">se muestra la interacción de los objetos que componen un sistema de forma temporal. </w:t>
-      </w:r>
-    </w:p>
-    <w:p>
-      <w:pPr>
-        <w:pStyle w:val="PSI-Comentario"/>
-      </w:pPr>
-      <w:r>
-        <w:t>Un diagrama de secuencia muestra la interacción de un conjunto de objetos en una aplicación a través del tiempo y se modela para cada método de la clase</w:t>
-      </w:r>
-      <w:r>
-        <w:t>]</w:t>
-      </w:r>
-    </w:p>
-    <w:p>
-      <w:pPr>
-        <w:pStyle w:val="PSI-Normal"/>
         <w:jc w:val="center"/>
       </w:pPr>
       <w:r>
@@ -1950,12 +1887,11 @@
           <w:noProof/>
           <w:lang w:eastAsia="es-AR"/>
         </w:rPr>
-        <w:lastRenderedPageBreak/>
         <w:drawing>
           <wp:inline distT="0" distB="0" distL="0" distR="0">
-            <wp:extent cx="5137741" cy="2946377"/>
-            <wp:effectExtent l="19050" t="0" r="5759" b="0"/>
-            <wp:docPr id="2" name="Imagen 4"/>
+            <wp:extent cx="5400040" cy="2308151"/>
+            <wp:effectExtent l="19050" t="0" r="0" b="0"/>
+            <wp:docPr id="9" name="Imagen 2" descr="C:\xampp\htdocs\vaspa\Elaboración\Diagramas de CU individuales\Diagrama de Casos de Uso - Revisar Programa.jpg"/>
             <wp:cNvGraphicFramePr>
               <a:graphicFrameLocks xmlns:a="http://schemas.openxmlformats.org/drawingml/2006/main" noChangeAspect="1"/>
             </wp:cNvGraphicFramePr>
@@ -1963,7 +1899,7 @@
               <a:graphicData uri="http://schemas.openxmlformats.org/drawingml/2006/picture">
                 <pic:pic xmlns:pic="http://schemas.openxmlformats.org/drawingml/2006/picture">
                   <pic:nvPicPr>
-                    <pic:cNvPr id="0" name="Picture 4"/>
+                    <pic:cNvPr id="0" name="Picture 2" descr="C:\xampp\htdocs\vaspa\Elaboración\Diagramas de CU individuales\Diagrama de Casos de Uso - Revisar Programa.jpg"/>
                     <pic:cNvPicPr>
                       <a:picLocks noChangeAspect="1" noChangeArrowheads="1"/>
                     </pic:cNvPicPr>
@@ -1978,7 +1914,143 @@
                   <pic:spPr bwMode="auto">
                     <a:xfrm>
                       <a:off x="0" y="0"/>
-                      <a:ext cx="5148179" cy="2952363"/>
+                      <a:ext cx="5400040" cy="2308151"/>
+                    </a:xfrm>
+                    <a:prstGeom prst="rect">
+                      <a:avLst/>
+                    </a:prstGeom>
+                    <a:noFill/>
+                    <a:ln w="9525">
+                      <a:noFill/>
+                      <a:miter lim="800000"/>
+                      <a:headEnd/>
+                      <a:tailEnd/>
+                    </a:ln>
+                  </pic:spPr>
+                </pic:pic>
+              </a:graphicData>
+            </a:graphic>
+          </wp:inline>
+        </w:drawing>
+      </w:r>
+    </w:p>
+    <w:p>
+      <w:pPr>
+        <w:pStyle w:val="PSI-Comentario"/>
+        <w:jc w:val="center"/>
+      </w:pPr>
+    </w:p>
+    <w:p>
+      <w:pPr>
+        <w:pStyle w:val="PSI-Comentario"/>
+        <w:jc w:val="center"/>
+      </w:pPr>
+      <w:r>
+        <w:rPr>
+          <w:noProof/>
+          <w:lang w:eastAsia="es-AR"/>
+        </w:rPr>
+        <w:drawing>
+          <wp:inline distT="0" distB="0" distL="0" distR="0">
+            <wp:extent cx="5400040" cy="2906391"/>
+            <wp:effectExtent l="19050" t="0" r="0" b="0"/>
+            <wp:docPr id="11" name="Imagen 3" descr="C:\xampp\htdocs\vaspa\Elaboración\Diagramas de CU individuales\Diagrama de Casos de Uso - Gestionar Programa.jpg"/>
+            <wp:cNvGraphicFramePr>
+              <a:graphicFrameLocks xmlns:a="http://schemas.openxmlformats.org/drawingml/2006/main" noChangeAspect="1"/>
+            </wp:cNvGraphicFramePr>
+            <a:graphic xmlns:a="http://schemas.openxmlformats.org/drawingml/2006/main">
+              <a:graphicData uri="http://schemas.openxmlformats.org/drawingml/2006/picture">
+                <pic:pic xmlns:pic="http://schemas.openxmlformats.org/drawingml/2006/picture">
+                  <pic:nvPicPr>
+                    <pic:cNvPr id="0" name="Picture 3" descr="C:\xampp\htdocs\vaspa\Elaboración\Diagramas de CU individuales\Diagrama de Casos de Uso - Gestionar Programa.jpg"/>
+                    <pic:cNvPicPr>
+                      <a:picLocks noChangeAspect="1" noChangeArrowheads="1"/>
+                    </pic:cNvPicPr>
+                  </pic:nvPicPr>
+                  <pic:blipFill>
+                    <a:blip r:embed="rId13" cstate="print"/>
+                    <a:srcRect/>
+                    <a:stretch>
+                      <a:fillRect/>
+                    </a:stretch>
+                  </pic:blipFill>
+                  <pic:spPr bwMode="auto">
+                    <a:xfrm>
+                      <a:off x="0" y="0"/>
+                      <a:ext cx="5400040" cy="2906391"/>
+                    </a:xfrm>
+                    <a:prstGeom prst="rect">
+                      <a:avLst/>
+                    </a:prstGeom>
+                    <a:noFill/>
+                    <a:ln w="9525">
+                      <a:noFill/>
+                      <a:miter lim="800000"/>
+                      <a:headEnd/>
+                      <a:tailEnd/>
+                    </a:ln>
+                  </pic:spPr>
+                </pic:pic>
+              </a:graphicData>
+            </a:graphic>
+          </wp:inline>
+        </w:drawing>
+      </w:r>
+    </w:p>
+    <w:p>
+      <w:pPr>
+        <w:pStyle w:val="PSI-Comentario"/>
+        <w:jc w:val="center"/>
+      </w:pPr>
+    </w:p>
+    <w:p>
+      <w:pPr>
+        <w:pStyle w:val="PSI-Ttulo2"/>
+      </w:pPr>
+      <w:bookmarkStart w:id="23" w:name="_Toc257615437"/>
+      <w:r>
+        <w:t>Diagrama de Secuencia</w:t>
+      </w:r>
+      <w:bookmarkEnd w:id="23"/>
+    </w:p>
+    <w:p>
+      <w:pPr>
+        <w:pStyle w:val="PSI-Normal"/>
+        <w:jc w:val="center"/>
+      </w:pPr>
+      <w:r>
+        <w:rPr>
+          <w:noProof/>
+          <w:lang w:eastAsia="es-AR"/>
+        </w:rPr>
+        <w:drawing>
+          <wp:inline distT="0" distB="0" distL="0" distR="0">
+            <wp:extent cx="5400040" cy="2213042"/>
+            <wp:effectExtent l="19050" t="0" r="0" b="0"/>
+            <wp:docPr id="13" name="Imagen 4" descr="C:\xampp\htdocs\vaspa\Elaboración\Diagramas de Secuencia\CU_Enviar Notificacion\DiagramaSecuencia_EnviarNotificacion.jpg"/>
+            <wp:cNvGraphicFramePr>
+              <a:graphicFrameLocks xmlns:a="http://schemas.openxmlformats.org/drawingml/2006/main" noChangeAspect="1"/>
+            </wp:cNvGraphicFramePr>
+            <a:graphic xmlns:a="http://schemas.openxmlformats.org/drawingml/2006/main">
+              <a:graphicData uri="http://schemas.openxmlformats.org/drawingml/2006/picture">
+                <pic:pic xmlns:pic="http://schemas.openxmlformats.org/drawingml/2006/picture">
+                  <pic:nvPicPr>
+                    <pic:cNvPr id="0" name="Picture 4" descr="C:\xampp\htdocs\vaspa\Elaboración\Diagramas de Secuencia\CU_Enviar Notificacion\DiagramaSecuencia_EnviarNotificacion.jpg"/>
+                    <pic:cNvPicPr>
+                      <a:picLocks noChangeAspect="1" noChangeArrowheads="1"/>
+                    </pic:cNvPicPr>
+                  </pic:nvPicPr>
+                  <pic:blipFill>
+                    <a:blip r:embed="rId14" cstate="print"/>
+                    <a:srcRect/>
+                    <a:stretch>
+                      <a:fillRect/>
+                    </a:stretch>
+                  </pic:blipFill>
+                  <pic:spPr bwMode="auto">
+                    <a:xfrm>
+                      <a:off x="0" y="0"/>
+                      <a:ext cx="5400040" cy="2213042"/>
                     </a:xfrm>
                     <a:prstGeom prst="rect">
                       <a:avLst/>
@@ -2134,7 +2206,7 @@
                     <pic:cNvPicPr/>
                   </pic:nvPicPr>
                   <pic:blipFill>
-                    <a:blip r:embed="rId13" cstate="print"/>
+                    <a:blip r:embed="rId15" cstate="print"/>
                     <a:stretch>
                       <a:fillRect/>
                     </a:stretch>
@@ -2285,7 +2357,15 @@
         <w:t xml:space="preserve"> </w:t>
       </w:r>
       <w:r>
-        <w:t>ocurre de forma rápida e ininterrumpible.</w:t>
+        <w:t xml:space="preserve">ocurre de forma rápida e </w:t>
+      </w:r>
+      <w:proofErr w:type="spellStart"/>
+      <w:r>
+        <w:t>ininterrumpible</w:t>
+      </w:r>
+      <w:proofErr w:type="spellEnd"/>
+      <w:r>
+        <w:t>.</w:t>
       </w:r>
       <w:r>
         <w:t>]</w:t>
@@ -2322,7 +2402,7 @@
                     <pic:cNvPicPr/>
                   </pic:nvPicPr>
                   <pic:blipFill>
-                    <a:blip r:embed="rId14" cstate="print"/>
+                    <a:blip r:embed="rId16" cstate="print"/>
                     <a:stretch>
                       <a:fillRect/>
                     </a:stretch>
@@ -2344,8 +2424,8 @@
       </w:r>
     </w:p>
     <w:sectPr>
-      <w:headerReference w:type="default" r:id="rId15"/>
-      <w:footerReference w:type="default" r:id="rId16"/>
+      <w:headerReference w:type="default" r:id="rId17"/>
+      <w:footerReference w:type="default" r:id="rId18"/>
       <w:pgSz w:w="11906" w:h="16838"/>
       <w:pgMar w:top="1535" w:right="1701" w:bottom="1417" w:left="1701" w:header="567" w:footer="572" w:gutter="0"/>
       <w:cols w:space="708"/>
@@ -2357,7 +2437,7 @@
 </file>
 
 <file path=word/endnotes.xml><?xml version="1.0" encoding="utf-8"?>
-<w:endnotes xmlns:wpc="http://schemas.microsoft.com/office/word/2010/wordprocessingCanvas" xmlns:cx="http://schemas.microsoft.com/office/drawing/2014/chartex" xmlns:mc="http://schemas.openxmlformats.org/markup-compatibility/2006" xmlns:o="urn:schemas-microsoft-com:office:office" xmlns:r="http://schemas.openxmlformats.org/officeDocument/2006/relationships" xmlns:m="http://schemas.openxmlformats.org/officeDocument/2006/math" xmlns:v="urn:schemas-microsoft-com:vml" xmlns:wp14="http://schemas.microsoft.com/office/word/2010/wordprocessingDrawing" xmlns:wp="http://schemas.openxmlformats.org/drawingml/2006/wordprocessingDrawing" xmlns:w10="urn:schemas-microsoft-com:office:word" xmlns:w="http://schemas.openxmlformats.org/wordprocessingml/2006/main" xmlns:w14="http://schemas.microsoft.com/office/word/2010/wordml" xmlns:w15="http://schemas.microsoft.com/office/word/2012/wordml" xmlns:w16se="http://schemas.microsoft.com/office/word/2015/wordml/symex" xmlns:wpg="http://schemas.microsoft.com/office/word/2010/wordprocessingGroup" xmlns:wpi="http://schemas.microsoft.com/office/word/2010/wordprocessingInk" xmlns:wne="http://schemas.microsoft.com/office/word/2006/wordml" xmlns:wps="http://schemas.microsoft.com/office/word/2010/wordprocessingShape" mc:Ignorable="w14 w15 w16se wp14">
+<w:endnotes xmlns:ve="http://schemas.openxmlformats.org/markup-compatibility/2006" xmlns:o="urn:schemas-microsoft-com:office:office" xmlns:r="http://schemas.openxmlformats.org/officeDocument/2006/relationships" xmlns:m="http://schemas.openxmlformats.org/officeDocument/2006/math" xmlns:v="urn:schemas-microsoft-com:vml" xmlns:wp="http://schemas.openxmlformats.org/drawingml/2006/wordprocessingDrawing" xmlns:w10="urn:schemas-microsoft-com:office:word" xmlns:w="http://schemas.openxmlformats.org/wordprocessingml/2006/main" xmlns:wne="http://schemas.microsoft.com/office/word/2006/wordml">
   <w:endnote w:type="separator" w:id="-1">
     <w:p>
       <w:pPr>
@@ -2384,7 +2464,7 @@
 </file>
 
 <file path=word/footer1.xml><?xml version="1.0" encoding="utf-8"?>
-<w:ftr xmlns:wpc="http://schemas.microsoft.com/office/word/2010/wordprocessingCanvas" xmlns:cx="http://schemas.microsoft.com/office/drawing/2014/chartex" xmlns:mc="http://schemas.openxmlformats.org/markup-compatibility/2006" xmlns:o="urn:schemas-microsoft-com:office:office" xmlns:r="http://schemas.openxmlformats.org/officeDocument/2006/relationships" xmlns:m="http://schemas.openxmlformats.org/officeDocument/2006/math" xmlns:v="urn:schemas-microsoft-com:vml" xmlns:wp14="http://schemas.microsoft.com/office/word/2010/wordprocessingDrawing" xmlns:wp="http://schemas.openxmlformats.org/drawingml/2006/wordprocessingDrawing" xmlns:w10="urn:schemas-microsoft-com:office:word" xmlns:w="http://schemas.openxmlformats.org/wordprocessingml/2006/main" xmlns:w14="http://schemas.microsoft.com/office/word/2010/wordml" xmlns:w15="http://schemas.microsoft.com/office/word/2012/wordml" xmlns:w16se="http://schemas.microsoft.com/office/word/2015/wordml/symex" xmlns:wpg="http://schemas.microsoft.com/office/word/2010/wordprocessingGroup" xmlns:wpi="http://schemas.microsoft.com/office/word/2010/wordprocessingInk" xmlns:wne="http://schemas.microsoft.com/office/word/2006/wordml" xmlns:wps="http://schemas.microsoft.com/office/word/2010/wordprocessingShape" mc:Ignorable="w14 w15 w16se wp14">
+<w:ftr xmlns:ve="http://schemas.openxmlformats.org/markup-compatibility/2006" xmlns:o="urn:schemas-microsoft-com:office:office" xmlns:r="http://schemas.openxmlformats.org/officeDocument/2006/relationships" xmlns:m="http://schemas.openxmlformats.org/officeDocument/2006/math" xmlns:v="urn:schemas-microsoft-com:vml" xmlns:wp="http://schemas.openxmlformats.org/drawingml/2006/wordprocessingDrawing" xmlns:w10="urn:schemas-microsoft-com:office:word" xmlns:w="http://schemas.openxmlformats.org/wordprocessingml/2006/main" xmlns:wne="http://schemas.microsoft.com/office/word/2006/wordml">
   <w:p>
     <w:pPr>
       <w:tabs>
@@ -2398,14 +2478,21 @@
         <w:dataBinding w:prefixMappings="xmlns:ns0='http://schemas.openxmlformats.org/officeDocument/2006/extended-properties' " w:xpath="/ns0:Properties[1]/ns0:Company[1]" w:storeItemID="{6668398D-A668-4E3E-A5EB-62B293D839F1}"/>
         <w:text/>
       </w:sdtPr>
-      <w:sdtEndPr/>
       <w:sdtContent>
         <w:r>
           <w:rPr>
             <w:lang w:val="es-AR"/>
           </w:rPr>
-          <w:t>VASPA Team</w:t>
+          <w:t xml:space="preserve">VASPA </w:t>
         </w:r>
+        <w:proofErr w:type="spellStart"/>
+        <w:r>
+          <w:rPr>
+            <w:lang w:val="es-AR"/>
+          </w:rPr>
+          <w:t>Team</w:t>
+        </w:r>
+        <w:proofErr w:type="spellEnd"/>
       </w:sdtContent>
     </w:sdt>
     <w:r>
@@ -2444,7 +2531,6 @@
           <w:docPartUnique/>
         </w:docPartObj>
       </w:sdtPr>
-      <w:sdtEndPr/>
       <w:sdtContent>
         <w:r>
           <w:tab/>
@@ -2490,7 +2576,7 @@
             <w:rFonts w:asciiTheme="majorHAnsi" w:hAnsiTheme="majorHAnsi" w:cstheme="majorHAnsi"/>
             <w:noProof/>
           </w:rPr>
-          <w:t>4</w:t>
+          <w:t>2</w:t>
         </w:r>
         <w:r>
           <w:rPr>
@@ -2556,7 +2642,6 @@
       <w:dataBinding w:prefixMappings="xmlns:ns0='http://purl.org/dc/elements/1.1/' xmlns:ns1='http://schemas.openxmlformats.org/package/2006/metadata/core-properties' " w:xpath="/ns1:coreProperties[1]/ns0:creator[1]" w:storeItemID="{6C3C8BC8-F283-45AE-878A-BAB7291924A1}"/>
       <w:text/>
     </w:sdtPr>
-    <w:sdtEndPr/>
     <w:sdtContent>
       <w:p>
         <w:pPr>
@@ -2578,7 +2663,7 @@
 </file>
 
 <file path=word/footnotes.xml><?xml version="1.0" encoding="utf-8"?>
-<w:footnotes xmlns:wpc="http://schemas.microsoft.com/office/word/2010/wordprocessingCanvas" xmlns:cx="http://schemas.microsoft.com/office/drawing/2014/chartex" xmlns:mc="http://schemas.openxmlformats.org/markup-compatibility/2006" xmlns:o="urn:schemas-microsoft-com:office:office" xmlns:r="http://schemas.openxmlformats.org/officeDocument/2006/relationships" xmlns:m="http://schemas.openxmlformats.org/officeDocument/2006/math" xmlns:v="urn:schemas-microsoft-com:vml" xmlns:wp14="http://schemas.microsoft.com/office/word/2010/wordprocessingDrawing" xmlns:wp="http://schemas.openxmlformats.org/drawingml/2006/wordprocessingDrawing" xmlns:w10="urn:schemas-microsoft-com:office:word" xmlns:w="http://schemas.openxmlformats.org/wordprocessingml/2006/main" xmlns:w14="http://schemas.microsoft.com/office/word/2010/wordml" xmlns:w15="http://schemas.microsoft.com/office/word/2012/wordml" xmlns:w16se="http://schemas.microsoft.com/office/word/2015/wordml/symex" xmlns:wpg="http://schemas.microsoft.com/office/word/2010/wordprocessingGroup" xmlns:wpi="http://schemas.microsoft.com/office/word/2010/wordprocessingInk" xmlns:wne="http://schemas.microsoft.com/office/word/2006/wordml" xmlns:wps="http://schemas.microsoft.com/office/word/2010/wordprocessingShape" mc:Ignorable="w14 w15 w16se wp14">
+<w:footnotes xmlns:ve="http://schemas.openxmlformats.org/markup-compatibility/2006" xmlns:o="urn:schemas-microsoft-com:office:office" xmlns:r="http://schemas.openxmlformats.org/officeDocument/2006/relationships" xmlns:m="http://schemas.openxmlformats.org/officeDocument/2006/math" xmlns:v="urn:schemas-microsoft-com:vml" xmlns:wp="http://schemas.openxmlformats.org/drawingml/2006/wordprocessingDrawing" xmlns:w10="urn:schemas-microsoft-com:office:word" xmlns:w="http://schemas.openxmlformats.org/wordprocessingml/2006/main" xmlns:wne="http://schemas.microsoft.com/office/word/2006/wordml">
   <w:footnote w:type="separator" w:id="-1">
     <w:p>
       <w:pPr>
@@ -2605,7 +2690,7 @@
 </file>
 
 <file path=word/header1.xml><?xml version="1.0" encoding="utf-8"?>
-<w:hdr xmlns:wpc="http://schemas.microsoft.com/office/word/2010/wordprocessingCanvas" xmlns:cx="http://schemas.microsoft.com/office/drawing/2014/chartex" xmlns:mc="http://schemas.openxmlformats.org/markup-compatibility/2006" xmlns:o="urn:schemas-microsoft-com:office:office" xmlns:r="http://schemas.openxmlformats.org/officeDocument/2006/relationships" xmlns:m="http://schemas.openxmlformats.org/officeDocument/2006/math" xmlns:v="urn:schemas-microsoft-com:vml" xmlns:wp14="http://schemas.microsoft.com/office/word/2010/wordprocessingDrawing" xmlns:wp="http://schemas.openxmlformats.org/drawingml/2006/wordprocessingDrawing" xmlns:w10="urn:schemas-microsoft-com:office:word" xmlns:w="http://schemas.openxmlformats.org/wordprocessingml/2006/main" xmlns:w14="http://schemas.microsoft.com/office/word/2010/wordml" xmlns:w15="http://schemas.microsoft.com/office/word/2012/wordml" xmlns:w16se="http://schemas.microsoft.com/office/word/2015/wordml/symex" xmlns:wpg="http://schemas.microsoft.com/office/word/2010/wordprocessingGroup" xmlns:wpi="http://schemas.microsoft.com/office/word/2010/wordprocessingInk" xmlns:wne="http://schemas.microsoft.com/office/word/2006/wordml" xmlns:wps="http://schemas.microsoft.com/office/word/2010/wordprocessingShape" mc:Ignorable="w14 w15 w16se wp14">
+<w:hdr xmlns:ve="http://schemas.openxmlformats.org/markup-compatibility/2006" xmlns:o="urn:schemas-microsoft-com:office:office" xmlns:r="http://schemas.openxmlformats.org/officeDocument/2006/relationships" xmlns:m="http://schemas.openxmlformats.org/officeDocument/2006/math" xmlns:v="urn:schemas-microsoft-com:vml" xmlns:wp="http://schemas.openxmlformats.org/drawingml/2006/wordprocessingDrawing" xmlns:w10="urn:schemas-microsoft-com:office:word" xmlns:w="http://schemas.openxmlformats.org/wordprocessingml/2006/main" xmlns:wne="http://schemas.microsoft.com/office/word/2006/wordml">
   <w:sdt>
     <w:sdtPr>
       <w:rPr>
@@ -2616,7 +2701,6 @@
       <w:dataBinding w:prefixMappings="xmlns:ns0='http://schemas.openxmlformats.org/package/2006/metadata/core-properties' xmlns:ns1='http://purl.org/dc/elements/1.1/'" w:xpath="/ns0:coreProperties[1]/ns1:title[1]" w:storeItemID="{6C3C8BC8-F283-45AE-878A-BAB7291924A1}"/>
       <w:text/>
     </w:sdtPr>
-    <w:sdtEndPr/>
     <w:sdtContent>
       <w:p>
         <w:pPr>
@@ -2807,7 +2891,6 @@
         <w:dataBinding w:prefixMappings="xmlns:ns0='http://schemas.openxmlformats.org/package/2006/metadata/core-properties' xmlns:ns1='http://purl.org/dc/elements/1.1/'" w:xpath="/ns0:coreProperties[1]/ns1:subject[1]" w:storeItemID="{6C3C8BC8-F283-45AE-878A-BAB7291924A1}"/>
         <w:text/>
       </w:sdtPr>
-      <w:sdtEndPr/>
       <w:sdtContent>
         <w:r>
           <w:rPr>
@@ -2831,8 +2914,8 @@
 </file>
 
 <file path=word/numbering.xml><?xml version="1.0" encoding="utf-8"?>
-<w:numbering xmlns:wpc="http://schemas.microsoft.com/office/word/2010/wordprocessingCanvas" xmlns:cx="http://schemas.microsoft.com/office/drawing/2014/chartex" xmlns:mc="http://schemas.openxmlformats.org/markup-compatibility/2006" xmlns:o="urn:schemas-microsoft-com:office:office" xmlns:r="http://schemas.openxmlformats.org/officeDocument/2006/relationships" xmlns:m="http://schemas.openxmlformats.org/officeDocument/2006/math" xmlns:v="urn:schemas-microsoft-com:vml" xmlns:wp14="http://schemas.microsoft.com/office/word/2010/wordprocessingDrawing" xmlns:wp="http://schemas.openxmlformats.org/drawingml/2006/wordprocessingDrawing" xmlns:w10="urn:schemas-microsoft-com:office:word" xmlns:w="http://schemas.openxmlformats.org/wordprocessingml/2006/main" xmlns:w14="http://schemas.microsoft.com/office/word/2010/wordml" xmlns:w15="http://schemas.microsoft.com/office/word/2012/wordml" xmlns:w16se="http://schemas.microsoft.com/office/word/2015/wordml/symex" xmlns:wpg="http://schemas.microsoft.com/office/word/2010/wordprocessingGroup" xmlns:wpi="http://schemas.microsoft.com/office/word/2010/wordprocessingInk" xmlns:wne="http://schemas.microsoft.com/office/word/2006/wordml" xmlns:wps="http://schemas.microsoft.com/office/word/2010/wordprocessingShape" mc:Ignorable="w14 w15 w16se wp14">
-  <w:abstractNum w:abstractNumId="0" w15:restartNumberingAfterBreak="0">
+<w:numbering xmlns:ve="http://schemas.openxmlformats.org/markup-compatibility/2006" xmlns:o="urn:schemas-microsoft-com:office:office" xmlns:r="http://schemas.openxmlformats.org/officeDocument/2006/relationships" xmlns:m="http://schemas.openxmlformats.org/officeDocument/2006/math" xmlns:v="urn:schemas-microsoft-com:vml" xmlns:wp="http://schemas.openxmlformats.org/drawingml/2006/wordprocessingDrawing" xmlns:w10="urn:schemas-microsoft-com:office:word" xmlns:w="http://schemas.openxmlformats.org/wordprocessingml/2006/main" xmlns:wne="http://schemas.microsoft.com/office/word/2006/wordml">
+  <w:abstractNum w:abstractNumId="0">
     <w:nsid w:val="00000003"/>
     <w:multiLevelType w:val="multilevel"/>
     <w:tmpl w:val="00000003"/>
@@ -2990,7 +3073,7 @@
       </w:rPr>
     </w:lvl>
   </w:abstractNum>
-  <w:abstractNum w:abstractNumId="1" w15:restartNumberingAfterBreak="0">
+  <w:abstractNum w:abstractNumId="1">
     <w:nsid w:val="00000004"/>
     <w:multiLevelType w:val="multilevel"/>
     <w:tmpl w:val="796A7516"/>
@@ -3148,7 +3231,7 @@
       </w:rPr>
     </w:lvl>
   </w:abstractNum>
-  <w:abstractNum w:abstractNumId="2" w15:restartNumberingAfterBreak="0">
+  <w:abstractNum w:abstractNumId="2">
     <w:nsid w:val="00000005"/>
     <w:multiLevelType w:val="multilevel"/>
     <w:tmpl w:val="00000005"/>
@@ -3306,7 +3389,7 @@
       </w:rPr>
     </w:lvl>
   </w:abstractNum>
-  <w:abstractNum w:abstractNumId="3" w15:restartNumberingAfterBreak="0">
+  <w:abstractNum w:abstractNumId="3">
     <w:nsid w:val="00000006"/>
     <w:multiLevelType w:val="multilevel"/>
     <w:tmpl w:val="00000006"/>
@@ -3464,7 +3547,7 @@
       </w:rPr>
     </w:lvl>
   </w:abstractNum>
-  <w:abstractNum w:abstractNumId="4" w15:restartNumberingAfterBreak="0">
+  <w:abstractNum w:abstractNumId="4">
     <w:nsid w:val="11EC450D"/>
     <w:multiLevelType w:val="hybridMultilevel"/>
     <w:tmpl w:val="8D1847A2"/>
@@ -3577,7 +3660,7 @@
       </w:rPr>
     </w:lvl>
   </w:abstractNum>
-  <w:abstractNum w:abstractNumId="5" w15:restartNumberingAfterBreak="0">
+  <w:abstractNum w:abstractNumId="5">
     <w:nsid w:val="255F5799"/>
     <w:multiLevelType w:val="hybridMultilevel"/>
     <w:tmpl w:val="B8F40458"/>
@@ -3663,7 +3746,7 @@
       </w:pPr>
     </w:lvl>
   </w:abstractNum>
-  <w:abstractNum w:abstractNumId="6" w15:restartNumberingAfterBreak="0">
+  <w:abstractNum w:abstractNumId="6">
     <w:nsid w:val="47AD7A34"/>
     <w:multiLevelType w:val="hybridMultilevel"/>
     <w:tmpl w:val="C03AE7A6"/>
@@ -3749,7 +3832,7 @@
       </w:pPr>
     </w:lvl>
   </w:abstractNum>
-  <w:abstractNum w:abstractNumId="7" w15:restartNumberingAfterBreak="0">
+  <w:abstractNum w:abstractNumId="7">
     <w:nsid w:val="487036EC"/>
     <w:multiLevelType w:val="hybridMultilevel"/>
     <w:tmpl w:val="BDFE724A"/>
@@ -3835,7 +3918,7 @@
       </w:pPr>
     </w:lvl>
   </w:abstractNum>
-  <w:abstractNum w:abstractNumId="8" w15:restartNumberingAfterBreak="0">
+  <w:abstractNum w:abstractNumId="8">
     <w:nsid w:val="52D90BB8"/>
     <w:multiLevelType w:val="hybridMultilevel"/>
     <w:tmpl w:val="1D2461DE"/>
@@ -3949,7 +4032,7 @@
       </w:rPr>
     </w:lvl>
   </w:abstractNum>
-  <w:abstractNum w:abstractNumId="9" w15:restartNumberingAfterBreak="0">
+  <w:abstractNum w:abstractNumId="9">
     <w:nsid w:val="708E589C"/>
     <w:multiLevelType w:val="multilevel"/>
     <w:tmpl w:val="381042DE"/>
@@ -4089,7 +4172,7 @@
       </w:rPr>
     </w:lvl>
   </w:abstractNum>
-  <w:abstractNum w:abstractNumId="10" w15:restartNumberingAfterBreak="0">
+  <w:abstractNum w:abstractNumId="10">
     <w:nsid w:val="7DD64906"/>
     <w:multiLevelType w:val="hybridMultilevel"/>
     <w:tmpl w:val="795E7434"/>
@@ -4246,7 +4329,7 @@
 </file>
 
 <file path=word/styles.xml><?xml version="1.0" encoding="utf-8"?>
-<w:styles xmlns:mc="http://schemas.openxmlformats.org/markup-compatibility/2006" xmlns:r="http://schemas.openxmlformats.org/officeDocument/2006/relationships" xmlns:w="http://schemas.openxmlformats.org/wordprocessingml/2006/main" xmlns:w14="http://schemas.microsoft.com/office/word/2010/wordml" xmlns:w15="http://schemas.microsoft.com/office/word/2012/wordml" xmlns:w16se="http://schemas.microsoft.com/office/word/2015/wordml/symex" mc:Ignorable="w14 w15 w16se">
+<w:styles xmlns:r="http://schemas.openxmlformats.org/officeDocument/2006/relationships" xmlns:w="http://schemas.openxmlformats.org/wordprocessingml/2006/main">
   <w:docDefaults>
     <w:rPrDefault>
       <w:rPr>
@@ -4263,378 +4346,145 @@
       </w:pPr>
     </w:pPrDefault>
   </w:docDefaults>
-  <w:latentStyles w:defLockedState="0" w:defUIPriority="99" w:defSemiHidden="0" w:defUnhideWhenUsed="0" w:defQFormat="0" w:count="371">
-    <w:lsdException w:name="Normal" w:uiPriority="0" w:qFormat="1"/>
-    <w:lsdException w:name="heading 1" w:uiPriority="0" w:qFormat="1"/>
-    <w:lsdException w:name="heading 2" w:semiHidden="1" w:uiPriority="0" w:unhideWhenUsed="1" w:qFormat="1"/>
-    <w:lsdException w:name="heading 3" w:semiHidden="1" w:uiPriority="9" w:unhideWhenUsed="1" w:qFormat="1"/>
-    <w:lsdException w:name="heading 4" w:semiHidden="1" w:uiPriority="9" w:unhideWhenUsed="1" w:qFormat="1"/>
-    <w:lsdException w:name="heading 5" w:semiHidden="1" w:uiPriority="9" w:unhideWhenUsed="1" w:qFormat="1"/>
-    <w:lsdException w:name="heading 6" w:semiHidden="1" w:uiPriority="9" w:unhideWhenUsed="1" w:qFormat="1"/>
-    <w:lsdException w:name="heading 7" w:semiHidden="1" w:uiPriority="9" w:unhideWhenUsed="1" w:qFormat="1"/>
-    <w:lsdException w:name="heading 8" w:semiHidden="1" w:uiPriority="9" w:unhideWhenUsed="1" w:qFormat="1"/>
-    <w:lsdException w:name="heading 9" w:semiHidden="1" w:uiPriority="9" w:unhideWhenUsed="1" w:qFormat="1"/>
-    <w:lsdException w:name="index 1" w:semiHidden="1" w:unhideWhenUsed="1"/>
-    <w:lsdException w:name="index 2" w:semiHidden="1" w:unhideWhenUsed="1"/>
-    <w:lsdException w:name="index 3" w:semiHidden="1" w:unhideWhenUsed="1"/>
-    <w:lsdException w:name="index 4" w:semiHidden="1" w:unhideWhenUsed="1"/>
-    <w:lsdException w:name="index 5" w:semiHidden="1" w:unhideWhenUsed="1"/>
-    <w:lsdException w:name="index 6" w:semiHidden="1" w:unhideWhenUsed="1"/>
-    <w:lsdException w:name="index 7" w:semiHidden="1" w:unhideWhenUsed="1"/>
-    <w:lsdException w:name="index 8" w:semiHidden="1" w:unhideWhenUsed="1"/>
-    <w:lsdException w:name="index 9" w:semiHidden="1" w:unhideWhenUsed="1"/>
-    <w:lsdException w:name="toc 1" w:semiHidden="1" w:uiPriority="39" w:unhideWhenUsed="1" w:qFormat="1"/>
-    <w:lsdException w:name="toc 2" w:semiHidden="1" w:uiPriority="39" w:unhideWhenUsed="1" w:qFormat="1"/>
-    <w:lsdException w:name="toc 3" w:semiHidden="1" w:uiPriority="39" w:unhideWhenUsed="1" w:qFormat="1"/>
-    <w:lsdException w:name="toc 4" w:semiHidden="1" w:uiPriority="39" w:unhideWhenUsed="1"/>
-    <w:lsdException w:name="toc 5" w:semiHidden="1" w:uiPriority="39" w:unhideWhenUsed="1"/>
-    <w:lsdException w:name="toc 6" w:semiHidden="1" w:uiPriority="39" w:unhideWhenUsed="1"/>
-    <w:lsdException w:name="toc 7" w:semiHidden="1" w:uiPriority="39" w:unhideWhenUsed="1"/>
-    <w:lsdException w:name="toc 8" w:semiHidden="1" w:uiPriority="39" w:unhideWhenUsed="1"/>
-    <w:lsdException w:name="toc 9" w:semiHidden="1" w:uiPriority="39" w:unhideWhenUsed="1"/>
-    <w:lsdException w:name="Normal Indent" w:semiHidden="1" w:unhideWhenUsed="1"/>
-    <w:lsdException w:name="footnote text" w:semiHidden="1" w:unhideWhenUsed="1"/>
-    <w:lsdException w:name="annotation text" w:semiHidden="1" w:unhideWhenUsed="1"/>
-    <w:lsdException w:name="header" w:semiHidden="1" w:unhideWhenUsed="1"/>
-    <w:lsdException w:name="footer" w:semiHidden="1" w:unhideWhenUsed="1"/>
-    <w:lsdException w:name="index heading" w:semiHidden="1" w:unhideWhenUsed="1"/>
-    <w:lsdException w:name="caption" w:semiHidden="1" w:uiPriority="35" w:unhideWhenUsed="1" w:qFormat="1"/>
-    <w:lsdException w:name="table of figures" w:semiHidden="1" w:unhideWhenUsed="1"/>
-    <w:lsdException w:name="envelope address" w:semiHidden="1" w:unhideWhenUsed="1"/>
-    <w:lsdException w:name="envelope return" w:semiHidden="1" w:unhideWhenUsed="1"/>
-    <w:lsdException w:name="footnote reference" w:semiHidden="1" w:unhideWhenUsed="1"/>
-    <w:lsdException w:name="annotation reference" w:semiHidden="1" w:unhideWhenUsed="1"/>
-    <w:lsdException w:name="line number" w:semiHidden="1" w:unhideWhenUsed="1"/>
-    <w:lsdException w:name="page number" w:semiHidden="1" w:unhideWhenUsed="1"/>
-    <w:lsdException w:name="endnote reference" w:semiHidden="1" w:unhideWhenUsed="1"/>
-    <w:lsdException w:name="endnote text" w:semiHidden="1" w:unhideWhenUsed="1"/>
-    <w:lsdException w:name="table of authorities" w:semiHidden="1" w:unhideWhenUsed="1"/>
-    <w:lsdException w:name="macro" w:semiHidden="1" w:unhideWhenUsed="1"/>
-    <w:lsdException w:name="toa heading" w:semiHidden="1" w:unhideWhenUsed="1"/>
-    <w:lsdException w:name="List" w:semiHidden="1" w:unhideWhenUsed="1"/>
-    <w:lsdException w:name="List Bullet" w:semiHidden="1" w:unhideWhenUsed="1"/>
-    <w:lsdException w:name="List Number" w:semiHidden="1" w:unhideWhenUsed="1"/>
-    <w:lsdException w:name="List 2" w:semiHidden="1" w:unhideWhenUsed="1"/>
-    <w:lsdException w:name="List 3" w:semiHidden="1" w:unhideWhenUsed="1"/>
-    <w:lsdException w:name="List 4" w:semiHidden="1" w:unhideWhenUsed="1"/>
-    <w:lsdException w:name="List 5" w:semiHidden="1" w:unhideWhenUsed="1"/>
-    <w:lsdException w:name="List Bullet 2" w:semiHidden="1" w:unhideWhenUsed="1"/>
-    <w:lsdException w:name="List Bullet 3" w:semiHidden="1" w:unhideWhenUsed="1"/>
-    <w:lsdException w:name="List Bullet 4" w:semiHidden="1" w:unhideWhenUsed="1"/>
-    <w:lsdException w:name="List Bullet 5" w:semiHidden="1" w:unhideWhenUsed="1"/>
-    <w:lsdException w:name="List Number 2" w:semiHidden="1" w:unhideWhenUsed="1"/>
-    <w:lsdException w:name="List Number 3" w:semiHidden="1" w:unhideWhenUsed="1"/>
-    <w:lsdException w:name="List Number 4" w:semiHidden="1" w:unhideWhenUsed="1"/>
-    <w:lsdException w:name="List Number 5" w:semiHidden="1" w:unhideWhenUsed="1"/>
-    <w:lsdException w:name="Title" w:uiPriority="10" w:qFormat="1"/>
-    <w:lsdException w:name="Closing" w:semiHidden="1" w:unhideWhenUsed="1"/>
-    <w:lsdException w:name="Signature" w:semiHidden="1" w:unhideWhenUsed="1"/>
-    <w:lsdException w:name="Default Paragraph Font" w:semiHidden="1" w:uiPriority="1" w:unhideWhenUsed="1"/>
-    <w:lsdException w:name="Body Text" w:semiHidden="1" w:uiPriority="0" w:unhideWhenUsed="1"/>
-    <w:lsdException w:name="Body Text Indent" w:semiHidden="1" w:unhideWhenUsed="1"/>
-    <w:lsdException w:name="List Continue" w:semiHidden="1" w:unhideWhenUsed="1"/>
-    <w:lsdException w:name="List Continue 2" w:semiHidden="1" w:unhideWhenUsed="1"/>
-    <w:lsdException w:name="List Continue 3" w:semiHidden="1" w:unhideWhenUsed="1"/>
-    <w:lsdException w:name="List Continue 4" w:semiHidden="1" w:unhideWhenUsed="1"/>
-    <w:lsdException w:name="List Continue 5" w:semiHidden="1" w:unhideWhenUsed="1"/>
-    <w:lsdException w:name="Message Header" w:semiHidden="1" w:unhideWhenUsed="1"/>
-    <w:lsdException w:name="Subtitle" w:uiPriority="11" w:qFormat="1"/>
-    <w:lsdException w:name="Salutation" w:semiHidden="1" w:unhideWhenUsed="1"/>
-    <w:lsdException w:name="Date" w:semiHidden="1" w:unhideWhenUsed="1"/>
-    <w:lsdException w:name="Body Text First Indent" w:semiHidden="1" w:unhideWhenUsed="1"/>
-    <w:lsdException w:name="Body Text First Indent 2" w:semiHidden="1" w:unhideWhenUsed="1"/>
-    <w:lsdException w:name="Note Heading" w:semiHidden="1" w:unhideWhenUsed="1"/>
-    <w:lsdException w:name="Body Text 2" w:semiHidden="1" w:unhideWhenUsed="1"/>
-    <w:lsdException w:name="Body Text 3" w:semiHidden="1" w:unhideWhenUsed="1"/>
-    <w:lsdException w:name="Body Text Indent 2" w:semiHidden="1" w:unhideWhenUsed="1"/>
-    <w:lsdException w:name="Body Text Indent 3" w:semiHidden="1" w:unhideWhenUsed="1"/>
-    <w:lsdException w:name="Block Text" w:semiHidden="1" w:unhideWhenUsed="1"/>
-    <w:lsdException w:name="Hyperlink" w:semiHidden="1" w:unhideWhenUsed="1"/>
-    <w:lsdException w:name="FollowedHyperlink" w:semiHidden="1" w:unhideWhenUsed="1"/>
-    <w:lsdException w:name="Strong" w:uiPriority="22" w:qFormat="1"/>
-    <w:lsdException w:name="Emphasis" w:uiPriority="20" w:qFormat="1"/>
-    <w:lsdException w:name="Document Map" w:semiHidden="1" w:unhideWhenUsed="1"/>
-    <w:lsdException w:name="Plain Text" w:semiHidden="1" w:unhideWhenUsed="1"/>
-    <w:lsdException w:name="E-mail Signature" w:semiHidden="1" w:unhideWhenUsed="1"/>
-    <w:lsdException w:name="HTML Top of Form" w:semiHidden="1" w:unhideWhenUsed="1"/>
-    <w:lsdException w:name="HTML Bottom of Form" w:semiHidden="1" w:unhideWhenUsed="1"/>
-    <w:lsdException w:name="Normal (Web)" w:semiHidden="1" w:unhideWhenUsed="1"/>
-    <w:lsdException w:name="HTML Acronym" w:semiHidden="1" w:unhideWhenUsed="1"/>
-    <w:lsdException w:name="HTML Address" w:semiHidden="1" w:unhideWhenUsed="1"/>
-    <w:lsdException w:name="HTML Cite" w:semiHidden="1" w:unhideWhenUsed="1"/>
-    <w:lsdException w:name="HTML Code" w:semiHidden="1" w:unhideWhenUsed="1"/>
-    <w:lsdException w:name="HTML Definition" w:semiHidden="1" w:unhideWhenUsed="1"/>
-    <w:lsdException w:name="HTML Keyboard" w:semiHidden="1" w:unhideWhenUsed="1"/>
-    <w:lsdException w:name="HTML Preformatted" w:semiHidden="1" w:unhideWhenUsed="1"/>
-    <w:lsdException w:name="HTML Sample" w:semiHidden="1" w:unhideWhenUsed="1"/>
-    <w:lsdException w:name="HTML Typewriter" w:semiHidden="1" w:unhideWhenUsed="1"/>
-    <w:lsdException w:name="HTML Variable" w:semiHidden="1" w:unhideWhenUsed="1"/>
-    <w:lsdException w:name="Normal Table" w:semiHidden="1" w:unhideWhenUsed="1"/>
-    <w:lsdException w:name="annotation subject" w:semiHidden="1" w:unhideWhenUsed="1"/>
-    <w:lsdException w:name="No List" w:semiHidden="1" w:unhideWhenUsed="1"/>
-    <w:lsdException w:name="Outline List 1" w:semiHidden="1" w:unhideWhenUsed="1"/>
-    <w:lsdException w:name="Outline List 2" w:semiHidden="1" w:unhideWhenUsed="1"/>
-    <w:lsdException w:name="Outline List 3" w:semiHidden="1" w:unhideWhenUsed="1"/>
-    <w:lsdException w:name="Table Simple 1" w:semiHidden="1" w:unhideWhenUsed="1"/>
-    <w:lsdException w:name="Table Simple 2" w:semiHidden="1" w:unhideWhenUsed="1"/>
-    <w:lsdException w:name="Table Simple 3" w:semiHidden="1" w:unhideWhenUsed="1"/>
-    <w:lsdException w:name="Table Classic 1" w:semiHidden="1" w:unhideWhenUsed="1"/>
-    <w:lsdException w:name="Table Classic 2" w:semiHidden="1" w:unhideWhenUsed="1"/>
-    <w:lsdException w:name="Table Classic 3" w:semiHidden="1" w:unhideWhenUsed="1"/>
-    <w:lsdException w:name="Table Classic 4" w:semiHidden="1" w:unhideWhenUsed="1"/>
-    <w:lsdException w:name="Table Colorful 1" w:semiHidden="1" w:unhideWhenUsed="1"/>
-    <w:lsdException w:name="Table Colorful 2" w:semiHidden="1" w:unhideWhenUsed="1"/>
-    <w:lsdException w:name="Table Colorful 3" w:semiHidden="1" w:unhideWhenUsed="1"/>
-    <w:lsdException w:name="Table Columns 1" w:semiHidden="1" w:unhideWhenUsed="1"/>
-    <w:lsdException w:name="Table Columns 2" w:semiHidden="1" w:unhideWhenUsed="1"/>
-    <w:lsdException w:name="Table Columns 3" w:semiHidden="1" w:unhideWhenUsed="1"/>
-    <w:lsdException w:name="Table Columns 4" w:semiHidden="1" w:unhideWhenUsed="1"/>
-    <w:lsdException w:name="Table Columns 5" w:semiHidden="1" w:unhideWhenUsed="1"/>
-    <w:lsdException w:name="Table Grid 1" w:semiHidden="1" w:unhideWhenUsed="1"/>
-    <w:lsdException w:name="Table Grid 2" w:semiHidden="1" w:unhideWhenUsed="1"/>
-    <w:lsdException w:name="Table Grid 3" w:semiHidden="1" w:unhideWhenUsed="1"/>
-    <w:lsdException w:name="Table Grid 4" w:semiHidden="1" w:unhideWhenUsed="1"/>
-    <w:lsdException w:name="Table Grid 5" w:semiHidden="1" w:unhideWhenUsed="1"/>
-    <w:lsdException w:name="Table Grid 6" w:semiHidden="1" w:unhideWhenUsed="1"/>
-    <w:lsdException w:name="Table Grid 7" w:semiHidden="1" w:unhideWhenUsed="1"/>
-    <w:lsdException w:name="Table Grid 8" w:semiHidden="1" w:unhideWhenUsed="1"/>
-    <w:lsdException w:name="Table List 1" w:semiHidden="1" w:unhideWhenUsed="1"/>
-    <w:lsdException w:name="Table List 2" w:semiHidden="1" w:unhideWhenUsed="1"/>
-    <w:lsdException w:name="Table List 3" w:semiHidden="1" w:unhideWhenUsed="1"/>
-    <w:lsdException w:name="Table List 4" w:semiHidden="1" w:unhideWhenUsed="1"/>
-    <w:lsdException w:name="Table List 5" w:semiHidden="1" w:unhideWhenUsed="1"/>
-    <w:lsdException w:name="Table List 6" w:semiHidden="1" w:unhideWhenUsed="1"/>
-    <w:lsdException w:name="Table List 7" w:semiHidden="1" w:unhideWhenUsed="1"/>
-    <w:lsdException w:name="Table List 8" w:semiHidden="1" w:unhideWhenUsed="1"/>
-    <w:lsdException w:name="Table 3D effects 1" w:semiHidden="1" w:unhideWhenUsed="1"/>
-    <w:lsdException w:name="Table 3D effects 2" w:semiHidden="1" w:unhideWhenUsed="1"/>
-    <w:lsdException w:name="Table 3D effects 3" w:semiHidden="1" w:unhideWhenUsed="1"/>
-    <w:lsdException w:name="Table Contemporary" w:semiHidden="1" w:unhideWhenUsed="1"/>
-    <w:lsdException w:name="Table Elegant" w:semiHidden="1" w:unhideWhenUsed="1"/>
-    <w:lsdException w:name="Table Professional" w:semiHidden="1" w:unhideWhenUsed="1"/>
-    <w:lsdException w:name="Table Subtle 1" w:semiHidden="1" w:unhideWhenUsed="1"/>
-    <w:lsdException w:name="Table Subtle 2" w:semiHidden="1" w:unhideWhenUsed="1"/>
-    <w:lsdException w:name="Table Web 1" w:semiHidden="1" w:unhideWhenUsed="1"/>
-    <w:lsdException w:name="Table Web 2" w:semiHidden="1" w:unhideWhenUsed="1"/>
-    <w:lsdException w:name="Table Web 3" w:semiHidden="1" w:unhideWhenUsed="1"/>
-    <w:lsdException w:name="Balloon Text" w:semiHidden="1" w:unhideWhenUsed="1"/>
-    <w:lsdException w:name="Table Grid" w:uiPriority="59"/>
-    <w:lsdException w:name="Table Theme" w:semiHidden="1" w:unhideWhenUsed="1"/>
-    <w:lsdException w:name="Placeholder Text" w:semiHidden="1"/>
-    <w:lsdException w:name="No Spacing" w:uiPriority="1" w:qFormat="1"/>
-    <w:lsdException w:name="Light Shading" w:uiPriority="60"/>
-    <w:lsdException w:name="Light List" w:uiPriority="61"/>
-    <w:lsdException w:name="Light Grid" w:uiPriority="62"/>
-    <w:lsdException w:name="Medium Shading 1" w:uiPriority="63"/>
-    <w:lsdException w:name="Medium Shading 2" w:uiPriority="64"/>
-    <w:lsdException w:name="Medium List 1" w:uiPriority="65"/>
-    <w:lsdException w:name="Medium List 2" w:uiPriority="66"/>
-    <w:lsdException w:name="Medium Grid 1" w:uiPriority="67"/>
-    <w:lsdException w:name="Medium Grid 2" w:uiPriority="68"/>
-    <w:lsdException w:name="Medium Grid 3" w:uiPriority="69"/>
-    <w:lsdException w:name="Dark List" w:uiPriority="70"/>
-    <w:lsdException w:name="Colorful Shading" w:uiPriority="71"/>
-    <w:lsdException w:name="Colorful List" w:uiPriority="72"/>
-    <w:lsdException w:name="Colorful Grid" w:uiPriority="73"/>
-    <w:lsdException w:name="Light Shading Accent 1" w:uiPriority="60"/>
-    <w:lsdException w:name="Light List Accent 1" w:uiPriority="61"/>
-    <w:lsdException w:name="Light Grid Accent 1" w:uiPriority="62"/>
-    <w:lsdException w:name="Medium Shading 1 Accent 1" w:uiPriority="63"/>
-    <w:lsdException w:name="Medium Shading 2 Accent 1" w:uiPriority="64"/>
-    <w:lsdException w:name="Medium List 1 Accent 1" w:uiPriority="65"/>
-    <w:lsdException w:name="Revision" w:semiHidden="1"/>
-    <w:lsdException w:name="List Paragraph" w:uiPriority="34" w:qFormat="1"/>
-    <w:lsdException w:name="Quote" w:uiPriority="29" w:qFormat="1"/>
-    <w:lsdException w:name="Intense Quote" w:uiPriority="30" w:qFormat="1"/>
-    <w:lsdException w:name="Medium List 2 Accent 1" w:uiPriority="66"/>
-    <w:lsdException w:name="Medium Grid 1 Accent 1" w:uiPriority="67"/>
-    <w:lsdException w:name="Medium Grid 2 Accent 1" w:uiPriority="68"/>
-    <w:lsdException w:name="Medium Grid 3 Accent 1" w:uiPriority="69"/>
-    <w:lsdException w:name="Dark List Accent 1" w:uiPriority="70"/>
-    <w:lsdException w:name="Colorful Shading Accent 1" w:uiPriority="71"/>
-    <w:lsdException w:name="Colorful List Accent 1" w:uiPriority="72"/>
-    <w:lsdException w:name="Colorful Grid Accent 1" w:uiPriority="73"/>
-    <w:lsdException w:name="Light Shading Accent 2" w:uiPriority="60"/>
-    <w:lsdException w:name="Light List Accent 2" w:uiPriority="61"/>
-    <w:lsdException w:name="Light Grid Accent 2" w:uiPriority="62"/>
-    <w:lsdException w:name="Medium Shading 1 Accent 2" w:uiPriority="63"/>
-    <w:lsdException w:name="Medium Shading 2 Accent 2" w:uiPriority="64"/>
-    <w:lsdException w:name="Medium List 1 Accent 2" w:uiPriority="65"/>
-    <w:lsdException w:name="Medium List 2 Accent 2" w:uiPriority="66"/>
-    <w:lsdException w:name="Medium Grid 1 Accent 2" w:uiPriority="67"/>
-    <w:lsdException w:name="Medium Grid 2 Accent 2" w:uiPriority="68"/>
-    <w:lsdException w:name="Medium Grid 3 Accent 2" w:uiPriority="69"/>
-    <w:lsdException w:name="Dark List Accent 2" w:uiPriority="70"/>
-    <w:lsdException w:name="Colorful Shading Accent 2" w:uiPriority="71"/>
-    <w:lsdException w:name="Colorful List Accent 2" w:uiPriority="72"/>
-    <w:lsdException w:name="Colorful Grid Accent 2" w:uiPriority="73"/>
-    <w:lsdException w:name="Light Shading Accent 3" w:uiPriority="60"/>
-    <w:lsdException w:name="Light List Accent 3" w:uiPriority="61"/>
-    <w:lsdException w:name="Light Grid Accent 3" w:uiPriority="62"/>
-    <w:lsdException w:name="Medium Shading 1 Accent 3" w:uiPriority="63"/>
-    <w:lsdException w:name="Medium Shading 2 Accent 3" w:uiPriority="64"/>
-    <w:lsdException w:name="Medium List 1 Accent 3" w:uiPriority="65"/>
-    <w:lsdException w:name="Medium List 2 Accent 3" w:uiPriority="66"/>
-    <w:lsdException w:name="Medium Grid 1 Accent 3" w:uiPriority="67"/>
-    <w:lsdException w:name="Medium Grid 2 Accent 3" w:uiPriority="68"/>
-    <w:lsdException w:name="Medium Grid 3 Accent 3" w:uiPriority="69"/>
-    <w:lsdException w:name="Dark List Accent 3" w:uiPriority="70"/>
-    <w:lsdException w:name="Colorful Shading Accent 3" w:uiPriority="71"/>
-    <w:lsdException w:name="Colorful List Accent 3" w:uiPriority="72"/>
-    <w:lsdException w:name="Colorful Grid Accent 3" w:uiPriority="73"/>
-    <w:lsdException w:name="Light Shading Accent 4" w:uiPriority="60"/>
-    <w:lsdException w:name="Light List Accent 4" w:uiPriority="61"/>
-    <w:lsdException w:name="Light Grid Accent 4" w:uiPriority="62"/>
-    <w:lsdException w:name="Medium Shading 1 Accent 4" w:uiPriority="63"/>
-    <w:lsdException w:name="Medium Shading 2 Accent 4" w:uiPriority="64"/>
-    <w:lsdException w:name="Medium List 1 Accent 4" w:uiPriority="65"/>
-    <w:lsdException w:name="Medium List 2 Accent 4" w:uiPriority="66"/>
-    <w:lsdException w:name="Medium Grid 1 Accent 4" w:uiPriority="67"/>
-    <w:lsdException w:name="Medium Grid 2 Accent 4" w:uiPriority="68"/>
-    <w:lsdException w:name="Medium Grid 3 Accent 4" w:uiPriority="69"/>
-    <w:lsdException w:name="Dark List Accent 4" w:uiPriority="70"/>
-    <w:lsdException w:name="Colorful Shading Accent 4" w:uiPriority="71"/>
-    <w:lsdException w:name="Colorful List Accent 4" w:uiPriority="72"/>
-    <w:lsdException w:name="Colorful Grid Accent 4" w:uiPriority="73"/>
-    <w:lsdException w:name="Light Shading Accent 5" w:uiPriority="60"/>
-    <w:lsdException w:name="Light List Accent 5" w:uiPriority="61"/>
-    <w:lsdException w:name="Light Grid Accent 5" w:uiPriority="62"/>
-    <w:lsdException w:name="Medium Shading 1 Accent 5" w:uiPriority="63"/>
-    <w:lsdException w:name="Medium Shading 2 Accent 5" w:uiPriority="64"/>
-    <w:lsdException w:name="Medium List 1 Accent 5" w:uiPriority="65"/>
-    <w:lsdException w:name="Medium List 2 Accent 5" w:uiPriority="66"/>
-    <w:lsdException w:name="Medium Grid 1 Accent 5" w:uiPriority="67"/>
-    <w:lsdException w:name="Medium Grid 2 Accent 5" w:uiPriority="68"/>
-    <w:lsdException w:name="Medium Grid 3 Accent 5" w:uiPriority="69"/>
-    <w:lsdException w:name="Dark List Accent 5" w:uiPriority="70"/>
-    <w:lsdException w:name="Colorful Shading Accent 5" w:uiPriority="71"/>
-    <w:lsdException w:name="Colorful List Accent 5" w:uiPriority="72"/>
-    <w:lsdException w:name="Colorful Grid Accent 5" w:uiPriority="73"/>
-    <w:lsdException w:name="Light Shading Accent 6" w:uiPriority="60"/>
-    <w:lsdException w:name="Light List Accent 6" w:uiPriority="61"/>
-    <w:lsdException w:name="Light Grid Accent 6" w:uiPriority="62"/>
-    <w:lsdException w:name="Medium Shading 1 Accent 6" w:uiPriority="63"/>
-    <w:lsdException w:name="Medium Shading 2 Accent 6" w:uiPriority="64"/>
-    <w:lsdException w:name="Medium List 1 Accent 6" w:uiPriority="65"/>
-    <w:lsdException w:name="Medium List 2 Accent 6" w:uiPriority="66"/>
-    <w:lsdException w:name="Medium Grid 1 Accent 6" w:uiPriority="67"/>
-    <w:lsdException w:name="Medium Grid 2 Accent 6" w:uiPriority="68"/>
-    <w:lsdException w:name="Medium Grid 3 Accent 6" w:uiPriority="69"/>
-    <w:lsdException w:name="Dark List Accent 6" w:uiPriority="70"/>
-    <w:lsdException w:name="Colorful Shading Accent 6" w:uiPriority="71"/>
-    <w:lsdException w:name="Colorful List Accent 6" w:uiPriority="72"/>
-    <w:lsdException w:name="Colorful Grid Accent 6" w:uiPriority="73"/>
-    <w:lsdException w:name="Subtle Emphasis" w:uiPriority="19" w:qFormat="1"/>
-    <w:lsdException w:name="Intense Emphasis" w:uiPriority="21" w:qFormat="1"/>
-    <w:lsdException w:name="Subtle Reference" w:uiPriority="31" w:qFormat="1"/>
-    <w:lsdException w:name="Intense Reference" w:uiPriority="32" w:qFormat="1"/>
-    <w:lsdException w:name="Book Title" w:uiPriority="33" w:qFormat="1"/>
-    <w:lsdException w:name="Bibliography" w:semiHidden="1" w:uiPriority="37" w:unhideWhenUsed="1"/>
-    <w:lsdException w:name="TOC Heading" w:semiHidden="1" w:uiPriority="39" w:unhideWhenUsed="1" w:qFormat="1"/>
-    <w:lsdException w:name="Plain Table 1" w:uiPriority="41"/>
-    <w:lsdException w:name="Plain Table 2" w:uiPriority="42"/>
-    <w:lsdException w:name="Plain Table 3" w:uiPriority="43"/>
-    <w:lsdException w:name="Plain Table 4" w:uiPriority="44"/>
-    <w:lsdException w:name="Plain Table 5" w:uiPriority="45"/>
-    <w:lsdException w:name="Grid Table Light" w:uiPriority="40"/>
-    <w:lsdException w:name="Grid Table 1 Light" w:uiPriority="46"/>
-    <w:lsdException w:name="Grid Table 2" w:uiPriority="47"/>
-    <w:lsdException w:name="Grid Table 3" w:uiPriority="48"/>
-    <w:lsdException w:name="Grid Table 4" w:uiPriority="49"/>
-    <w:lsdException w:name="Grid Table 5 Dark" w:uiPriority="50"/>
-    <w:lsdException w:name="Grid Table 6 Colorful" w:uiPriority="51"/>
-    <w:lsdException w:name="Grid Table 7 Colorful" w:uiPriority="52"/>
-    <w:lsdException w:name="Grid Table 1 Light Accent 1" w:uiPriority="46"/>
-    <w:lsdException w:name="Grid Table 2 Accent 1" w:uiPriority="47"/>
-    <w:lsdException w:name="Grid Table 3 Accent 1" w:uiPriority="48"/>
-    <w:lsdException w:name="Grid Table 4 Accent 1" w:uiPriority="49"/>
-    <w:lsdException w:name="Grid Table 5 Dark Accent 1" w:uiPriority="50"/>
-    <w:lsdException w:name="Grid Table 6 Colorful Accent 1" w:uiPriority="51"/>
-    <w:lsdException w:name="Grid Table 7 Colorful Accent 1" w:uiPriority="52"/>
-    <w:lsdException w:name="Grid Table 1 Light Accent 2" w:uiPriority="46"/>
-    <w:lsdException w:name="Grid Table 2 Accent 2" w:uiPriority="47"/>
-    <w:lsdException w:name="Grid Table 3 Accent 2" w:uiPriority="48"/>
-    <w:lsdException w:name="Grid Table 4 Accent 2" w:uiPriority="49"/>
-    <w:lsdException w:name="Grid Table 5 Dark Accent 2" w:uiPriority="50"/>
-    <w:lsdException w:name="Grid Table 6 Colorful Accent 2" w:uiPriority="51"/>
-    <w:lsdException w:name="Grid Table 7 Colorful Accent 2" w:uiPriority="52"/>
-    <w:lsdException w:name="Grid Table 1 Light Accent 3" w:uiPriority="46"/>
-    <w:lsdException w:name="Grid Table 2 Accent 3" w:uiPriority="47"/>
-    <w:lsdException w:name="Grid Table 3 Accent 3" w:uiPriority="48"/>
-    <w:lsdException w:name="Grid Table 4 Accent 3" w:uiPriority="49"/>
-    <w:lsdException w:name="Grid Table 5 Dark Accent 3" w:uiPriority="50"/>
-    <w:lsdException w:name="Grid Table 6 Colorful Accent 3" w:uiPriority="51"/>
-    <w:lsdException w:name="Grid Table 7 Colorful Accent 3" w:uiPriority="52"/>
-    <w:lsdException w:name="Grid Table 1 Light Accent 4" w:uiPriority="46"/>
-    <w:lsdException w:name="Grid Table 2 Accent 4" w:uiPriority="47"/>
-    <w:lsdException w:name="Grid Table 3 Accent 4" w:uiPriority="48"/>
-    <w:lsdException w:name="Grid Table 4 Accent 4" w:uiPriority="49"/>
-    <w:lsdException w:name="Grid Table 5 Dark Accent 4" w:uiPriority="50"/>
-    <w:lsdException w:name="Grid Table 6 Colorful Accent 4" w:uiPriority="51"/>
-    <w:lsdException w:name="Grid Table 7 Colorful Accent 4" w:uiPriority="52"/>
-    <w:lsdException w:name="Grid Table 1 Light Accent 5" w:uiPriority="46"/>
-    <w:lsdException w:name="Grid Table 2 Accent 5" w:uiPriority="47"/>
-    <w:lsdException w:name="Grid Table 3 Accent 5" w:uiPriority="48"/>
-    <w:lsdException w:name="Grid Table 4 Accent 5" w:uiPriority="49"/>
-    <w:lsdException w:name="Grid Table 5 Dark Accent 5" w:uiPriority="50"/>
-    <w:lsdException w:name="Grid Table 6 Colorful Accent 5" w:uiPriority="51"/>
-    <w:lsdException w:name="Grid Table 7 Colorful Accent 5" w:uiPriority="52"/>
-    <w:lsdException w:name="Grid Table 1 Light Accent 6" w:uiPriority="46"/>
-    <w:lsdException w:name="Grid Table 2 Accent 6" w:uiPriority="47"/>
-    <w:lsdException w:name="Grid Table 3 Accent 6" w:uiPriority="48"/>
-    <w:lsdException w:name="Grid Table 4 Accent 6" w:uiPriority="49"/>
-    <w:lsdException w:name="Grid Table 5 Dark Accent 6" w:uiPriority="50"/>
-    <w:lsdException w:name="Grid Table 6 Colorful Accent 6" w:uiPriority="51"/>
-    <w:lsdException w:name="Grid Table 7 Colorful Accent 6" w:uiPriority="52"/>
-    <w:lsdException w:name="List Table 1 Light" w:uiPriority="46"/>
-    <w:lsdException w:name="List Table 2" w:uiPriority="47"/>
-    <w:lsdException w:name="List Table 3" w:uiPriority="48"/>
-    <w:lsdException w:name="List Table 4" w:uiPriority="49"/>
-    <w:lsdException w:name="List Table 5 Dark" w:uiPriority="50"/>
-    <w:lsdException w:name="List Table 6 Colorful" w:uiPriority="51"/>
-    <w:lsdException w:name="List Table 7 Colorful" w:uiPriority="52"/>
-    <w:lsdException w:name="List Table 1 Light Accent 1" w:uiPriority="46"/>
-    <w:lsdException w:name="List Table 2 Accent 1" w:uiPriority="47"/>
-    <w:lsdException w:name="List Table 3 Accent 1" w:uiPriority="48"/>
-    <w:lsdException w:name="List Table 4 Accent 1" w:uiPriority="49"/>
-    <w:lsdException w:name="List Table 5 Dark Accent 1" w:uiPriority="50"/>
-    <w:lsdException w:name="List Table 6 Colorful Accent 1" w:uiPriority="51"/>
-    <w:lsdException w:name="List Table 7 Colorful Accent 1" w:uiPriority="52"/>
-    <w:lsdException w:name="List Table 1 Light Accent 2" w:uiPriority="46"/>
-    <w:lsdException w:name="List Table 2 Accent 2" w:uiPriority="47"/>
-    <w:lsdException w:name="List Table 3 Accent 2" w:uiPriority="48"/>
-    <w:lsdException w:name="List Table 4 Accent 2" w:uiPriority="49"/>
-    <w:lsdException w:name="List Table 5 Dark Accent 2" w:uiPriority="50"/>
-    <w:lsdException w:name="List Table 6 Colorful Accent 2" w:uiPriority="51"/>
-    <w:lsdException w:name="List Table 7 Colorful Accent 2" w:uiPriority="52"/>
-    <w:lsdException w:name="List Table 1 Light Accent 3" w:uiPriority="46"/>
-    <w:lsdException w:name="List Table 2 Accent 3" w:uiPriority="47"/>
-    <w:lsdException w:name="List Table 3 Accent 3" w:uiPriority="48"/>
-    <w:lsdException w:name="List Table 4 Accent 3" w:uiPriority="49"/>
-    <w:lsdException w:name="List Table 5 Dark Accent 3" w:uiPriority="50"/>
-    <w:lsdException w:name="List Table 6 Colorful Accent 3" w:uiPriority="51"/>
-    <w:lsdException w:name="List Table 7 Colorful Accent 3" w:uiPriority="52"/>
-    <w:lsdException w:name="List Table 1 Light Accent 4" w:uiPriority="46"/>
-    <w:lsdException w:name="List Table 2 Accent 4" w:uiPriority="47"/>
-    <w:lsdException w:name="List Table 3 Accent 4" w:uiPriority="48"/>
-    <w:lsdException w:name="List Table 4 Accent 4" w:uiPriority="49"/>
-    <w:lsdException w:name="List Table 5 Dark Accent 4" w:uiPriority="50"/>
-    <w:lsdException w:name="List Table 6 Colorful Accent 4" w:uiPriority="51"/>
-    <w:lsdException w:name="List Table 7 Colorful Accent 4" w:uiPriority="52"/>
-    <w:lsdException w:name="List Table 1 Light Accent 5" w:uiPriority="46"/>
-    <w:lsdException w:name="List Table 2 Accent 5" w:uiPriority="47"/>
-    <w:lsdException w:name="List Table 3 Accent 5" w:uiPriority="48"/>
-    <w:lsdException w:name="List Table 4 Accent 5" w:uiPriority="49"/>
-    <w:lsdException w:name="List Table 5 Dark Accent 5" w:uiPriority="50"/>
-    <w:lsdException w:name="List Table 6 Colorful Accent 5" w:uiPriority="51"/>
-    <w:lsdException w:name="List Table 7 Colorful Accent 5" w:uiPriority="52"/>
-    <w:lsdException w:name="List Table 1 Light Accent 6" w:uiPriority="46"/>
-    <w:lsdException w:name="List Table 2 Accent 6" w:uiPriority="47"/>
-    <w:lsdException w:name="List Table 3 Accent 6" w:uiPriority="48"/>
-    <w:lsdException w:name="List Table 4 Accent 6" w:uiPriority="49"/>
-    <w:lsdException w:name="List Table 5 Dark Accent 6" w:uiPriority="50"/>
-    <w:lsdException w:name="List Table 6 Colorful Accent 6" w:uiPriority="51"/>
-    <w:lsdException w:name="List Table 7 Colorful Accent 6" w:uiPriority="52"/>
+  <w:latentStyles w:defLockedState="0" w:defUIPriority="99" w:defSemiHidden="1" w:defUnhideWhenUsed="1" w:defQFormat="0" w:count="267">
+    <w:lsdException w:name="Normal" w:semiHidden="0" w:uiPriority="0" w:unhideWhenUsed="0" w:qFormat="1"/>
+    <w:lsdException w:name="heading 1" w:semiHidden="0" w:uiPriority="0" w:unhideWhenUsed="0" w:qFormat="1"/>
+    <w:lsdException w:name="heading 2" w:uiPriority="0" w:qFormat="1"/>
+    <w:lsdException w:name="heading 3" w:uiPriority="9" w:qFormat="1"/>
+    <w:lsdException w:name="heading 4" w:uiPriority="9" w:qFormat="1"/>
+    <w:lsdException w:name="heading 5" w:uiPriority="9" w:qFormat="1"/>
+    <w:lsdException w:name="heading 6" w:uiPriority="9" w:qFormat="1"/>
+    <w:lsdException w:name="heading 7" w:uiPriority="9" w:qFormat="1"/>
+    <w:lsdException w:name="heading 8" w:uiPriority="9" w:qFormat="1"/>
+    <w:lsdException w:name="heading 9" w:uiPriority="9" w:qFormat="1"/>
+    <w:lsdException w:name="toc 1" w:uiPriority="39" w:qFormat="1"/>
+    <w:lsdException w:name="toc 2" w:uiPriority="39" w:qFormat="1"/>
+    <w:lsdException w:name="toc 3" w:uiPriority="39" w:qFormat="1"/>
+    <w:lsdException w:name="toc 4" w:uiPriority="39"/>
+    <w:lsdException w:name="toc 5" w:uiPriority="39"/>
+    <w:lsdException w:name="toc 6" w:uiPriority="39"/>
+    <w:lsdException w:name="toc 7" w:uiPriority="39"/>
+    <w:lsdException w:name="toc 8" w:uiPriority="39"/>
+    <w:lsdException w:name="toc 9" w:uiPriority="39"/>
+    <w:lsdException w:name="caption" w:uiPriority="35" w:qFormat="1"/>
+    <w:lsdException w:name="Title" w:semiHidden="0" w:uiPriority="10" w:unhideWhenUsed="0" w:qFormat="1"/>
+    <w:lsdException w:name="Default Paragraph Font" w:uiPriority="1"/>
+    <w:lsdException w:name="Body Text" w:uiPriority="0"/>
+    <w:lsdException w:name="Subtitle" w:semiHidden="0" w:uiPriority="11" w:unhideWhenUsed="0" w:qFormat="1"/>
+    <w:lsdException w:name="Strong" w:semiHidden="0" w:uiPriority="22" w:unhideWhenUsed="0" w:qFormat="1"/>
+    <w:lsdException w:name="Emphasis" w:semiHidden="0" w:uiPriority="20" w:unhideWhenUsed="0" w:qFormat="1"/>
+    <w:lsdException w:name="Table Grid" w:semiHidden="0" w:uiPriority="59" w:unhideWhenUsed="0"/>
+    <w:lsdException w:name="Placeholder Text" w:unhideWhenUsed="0"/>
+    <w:lsdException w:name="No Spacing" w:semiHidden="0" w:uiPriority="1" w:unhideWhenUsed="0" w:qFormat="1"/>
+    <w:lsdException w:name="Light Shading" w:semiHidden="0" w:uiPriority="60" w:unhideWhenUsed="0"/>
+    <w:lsdException w:name="Light List" w:semiHidden="0" w:uiPriority="61" w:unhideWhenUsed="0"/>
+    <w:lsdException w:name="Light Grid" w:semiHidden="0" w:uiPriority="62" w:unhideWhenUsed="0"/>
+    <w:lsdException w:name="Medium Shading 1" w:semiHidden="0" w:uiPriority="63" w:unhideWhenUsed="0"/>
+    <w:lsdException w:name="Medium Shading 2" w:semiHidden="0" w:uiPriority="64" w:unhideWhenUsed="0"/>
+    <w:lsdException w:name="Medium List 1" w:semiHidden="0" w:uiPriority="65" w:unhideWhenUsed="0"/>
+    <w:lsdException w:name="Medium List 2" w:semiHidden="0" w:uiPriority="66" w:unhideWhenUsed="0"/>
+    <w:lsdException w:name="Medium Grid 1" w:semiHidden="0" w:uiPriority="67" w:unhideWhenUsed="0"/>
+    <w:lsdException w:name="Medium Grid 2" w:semiHidden="0" w:uiPriority="68" w:unhideWhenUsed="0"/>
+    <w:lsdException w:name="Medium Grid 3" w:semiHidden="0" w:uiPriority="69" w:unhideWhenUsed="0"/>
+    <w:lsdException w:name="Dark List" w:semiHidden="0" w:uiPriority="70" w:unhideWhenUsed="0"/>
+    <w:lsdException w:name="Colorful Shading" w:semiHidden="0" w:uiPriority="71" w:unhideWhenUsed="0"/>
+    <w:lsdException w:name="Colorful List" w:semiHidden="0" w:uiPriority="72" w:unhideWhenUsed="0"/>
+    <w:lsdException w:name="Colorful Grid" w:semiHidden="0" w:uiPriority="73" w:unhideWhenUsed="0"/>
+    <w:lsdException w:name="Light Shading Accent 1" w:semiHidden="0" w:uiPriority="60" w:unhideWhenUsed="0"/>
+    <w:lsdException w:name="Light List Accent 1" w:semiHidden="0" w:uiPriority="61" w:unhideWhenUsed="0"/>
+    <w:lsdException w:name="Light Grid Accent 1" w:semiHidden="0" w:uiPriority="62" w:unhideWhenUsed="0"/>
+    <w:lsdException w:name="Medium Shading 1 Accent 1" w:semiHidden="0" w:uiPriority="63" w:unhideWhenUsed="0"/>
+    <w:lsdException w:name="Medium Shading 2 Accent 1" w:semiHidden="0" w:uiPriority="64" w:unhideWhenUsed="0"/>
+    <w:lsdException w:name="Medium List 1 Accent 1" w:semiHidden="0" w:uiPriority="65" w:unhideWhenUsed="0"/>
+    <w:lsdException w:name="Revision" w:unhideWhenUsed="0"/>
+    <w:lsdException w:name="List Paragraph" w:semiHidden="0" w:uiPriority="34" w:unhideWhenUsed="0" w:qFormat="1"/>
+    <w:lsdException w:name="Quote" w:semiHidden="0" w:uiPriority="29" w:unhideWhenUsed="0" w:qFormat="1"/>
+    <w:lsdException w:name="Intense Quote" w:semiHidden="0" w:uiPriority="30" w:unhideWhenUsed="0" w:qFormat="1"/>
+    <w:lsdException w:name="Medium List 2 Accent 1" w:semiHidden="0" w:uiPriority="66" w:unhideWhenUsed="0"/>
+    <w:lsdException w:name="Medium Grid 1 Accent 1" w:semiHidden="0" w:uiPriority="67" w:unhideWhenUsed="0"/>
+    <w:lsdException w:name="Medium Grid 2 Accent 1" w:semiHidden="0" w:uiPriority="68" w:unhideWhenUsed="0"/>
+    <w:lsdException w:name="Medium Grid 3 Accent 1" w:semiHidden="0" w:uiPriority="69" w:unhideWhenUsed="0"/>
+    <w:lsdException w:name="Dark List Accent 1" w:semiHidden="0" w:uiPriority="70" w:unhideWhenUsed="0"/>
+    <w:lsdException w:name="Colorful Shading Accent 1" w:semiHidden="0" w:uiPriority="71" w:unhideWhenUsed="0"/>
+    <w:lsdException w:name="Colorful List Accent 1" w:semiHidden="0" w:uiPriority="72" w:unhideWhenUsed="0"/>
+    <w:lsdException w:name="Colorful Grid Accent 1" w:semiHidden="0" w:uiPriority="73" w:unhideWhenUsed="0"/>
+    <w:lsdException w:name="Light Shading Accent 2" w:semiHidden="0" w:uiPriority="60" w:unhideWhenUsed="0"/>
+    <w:lsdException w:name="Light List Accent 2" w:semiHidden="0" w:uiPriority="61" w:unhideWhenUsed="0"/>
+    <w:lsdException w:name="Light Grid Accent 2" w:semiHidden="0" w:uiPriority="62" w:unhideWhenUsed="0"/>
+    <w:lsdException w:name="Medium Shading 1 Accent 2" w:semiHidden="0" w:uiPriority="63" w:unhideWhenUsed="0"/>
+    <w:lsdException w:name="Medium Shading 2 Accent 2" w:semiHidden="0" w:uiPriority="64" w:unhideWhenUsed="0"/>
+    <w:lsdException w:name="Medium List 1 Accent 2" w:semiHidden="0" w:uiPriority="65" w:unhideWhenUsed="0"/>
+    <w:lsdException w:name="Medium List 2 Accent 2" w:semiHidden="0" w:uiPriority="66" w:unhideWhenUsed="0"/>
+    <w:lsdException w:name="Medium Grid 1 Accent 2" w:semiHidden="0" w:uiPriority="67" w:unhideWhenUsed="0"/>
+    <w:lsdException w:name="Medium Grid 2 Accent 2" w:semiHidden="0" w:uiPriority="68" w:unhideWhenUsed="0"/>
+    <w:lsdException w:name="Medium Grid 3 Accent 2" w:semiHidden="0" w:uiPriority="69" w:unhideWhenUsed="0"/>
+    <w:lsdException w:name="Dark List Accent 2" w:semiHidden="0" w:uiPriority="70" w:unhideWhenUsed="0"/>
+    <w:lsdException w:name="Colorful Shading Accent 2" w:semiHidden="0" w:uiPriority="71" w:unhideWhenUsed="0"/>
+    <w:lsdException w:name="Colorful List Accent 2" w:semiHidden="0" w:uiPriority="72" w:unhideWhenUsed="0"/>
+    <w:lsdException w:name="Colorful Grid Accent 2" w:semiHidden="0" w:uiPriority="73" w:unhideWhenUsed="0"/>
+    <w:lsdException w:name="Light Shading Accent 3" w:semiHidden="0" w:uiPriority="60" w:unhideWhenUsed="0"/>
+    <w:lsdException w:name="Light List Accent 3" w:semiHidden="0" w:uiPriority="61" w:unhideWhenUsed="0"/>
+    <w:lsdException w:name="Light Grid Accent 3" w:semiHidden="0" w:uiPriority="62" w:unhideWhenUsed="0"/>
+    <w:lsdException w:name="Medium Shading 1 Accent 3" w:semiHidden="0" w:uiPriority="63" w:unhideWhenUsed="0"/>
+    <w:lsdException w:name="Medium Shading 2 Accent 3" w:semiHidden="0" w:uiPriority="64" w:unhideWhenUsed="0"/>
+    <w:lsdException w:name="Medium List 1 Accent 3" w:semiHidden="0" w:uiPriority="65" w:unhideWhenUsed="0"/>
+    <w:lsdException w:name="Medium List 2 Accent 3" w:semiHidden="0" w:uiPriority="66" w:unhideWhenUsed="0"/>
+    <w:lsdException w:name="Medium Grid 1 Accent 3" w:semiHidden="0" w:uiPriority="67" w:unhideWhenUsed="0"/>
+    <w:lsdException w:name="Medium Grid 2 Accent 3" w:semiHidden="0" w:uiPriority="68" w:unhideWhenUsed="0"/>
+    <w:lsdException w:name="Medium Grid 3 Accent 3" w:semiHidden="0" w:uiPriority="69" w:unhideWhenUsed="0"/>
+    <w:lsdException w:name="Dark List Accent 3" w:semiHidden="0" w:uiPriority="70" w:unhideWhenUsed="0"/>
+    <w:lsdException w:name="Colorful Shading Accent 3" w:semiHidden="0" w:uiPriority="71" w:unhideWhenUsed="0"/>
+    <w:lsdException w:name="Colorful List Accent 3" w:semiHidden="0" w:uiPriority="72" w:unhideWhenUsed="0"/>
+    <w:lsdException w:name="Colorful Grid Accent 3" w:semiHidden="0" w:uiPriority="73" w:unhideWhenUsed="0"/>
+    <w:lsdException w:name="Light Shading Accent 4" w:semiHidden="0" w:uiPriority="60" w:unhideWhenUsed="0"/>
+    <w:lsdException w:name="Light List Accent 4" w:semiHidden="0" w:uiPriority="61" w:unhideWhenUsed="0"/>
+    <w:lsdException w:name="Light Grid Accent 4" w:semiHidden="0" w:uiPriority="62" w:unhideWhenUsed="0"/>
+    <w:lsdException w:name="Medium Shading 1 Accent 4" w:semiHidden="0" w:uiPriority="63" w:unhideWhenUsed="0"/>
+    <w:lsdException w:name="Medium Shading 2 Accent 4" w:semiHidden="0" w:uiPriority="64" w:unhideWhenUsed="0"/>
+    <w:lsdException w:name="Medium List 1 Accent 4" w:semiHidden="0" w:uiPriority="65" w:unhideWhenUsed="0"/>
+    <w:lsdException w:name="Medium List 2 Accent 4" w:semiHidden="0" w:uiPriority="66" w:unhideWhenUsed="0"/>
+    <w:lsdException w:name="Medium Grid 1 Accent 4" w:semiHidden="0" w:uiPriority="67" w:unhideWhenUsed="0"/>
+    <w:lsdException w:name="Medium Grid 2 Accent 4" w:semiHidden="0" w:uiPriority="68" w:unhideWhenUsed="0"/>
+    <w:lsdException w:name="Medium Grid 3 Accent 4" w:semiHidden="0" w:uiPriority="69" w:unhideWhenUsed="0"/>
+    <w:lsdException w:name="Dark List Accent 4" w:semiHidden="0" w:uiPriority="70" w:unhideWhenUsed="0"/>
+    <w:lsdException w:name="Colorful Shading Accent 4" w:semiHidden="0" w:uiPriority="71" w:unhideWhenUsed="0"/>
+    <w:lsdException w:name="Colorful List Accent 4" w:semiHidden="0" w:uiPriority="72" w:unhideWhenUsed="0"/>
+    <w:lsdException w:name="Colorful Grid Accent 4" w:semiHidden="0" w:uiPriority="73" w:unhideWhenUsed="0"/>
+    <w:lsdException w:name="Light Shading Accent 5" w:semiHidden="0" w:uiPriority="60" w:unhideWhenUsed="0"/>
+    <w:lsdException w:name="Light List Accent 5" w:semiHidden="0" w:uiPriority="61" w:unhideWhenUsed="0"/>
+    <w:lsdException w:name="Light Grid Accent 5" w:semiHidden="0" w:uiPriority="62" w:unhideWhenUsed="0"/>
+    <w:lsdException w:name="Medium Shading 1 Accent 5" w:semiHidden="0" w:uiPriority="63" w:unhideWhenUsed="0"/>
+    <w:lsdException w:name="Medium Shading 2 Accent 5" w:semiHidden="0" w:uiPriority="64" w:unhideWhenUsed="0"/>
+    <w:lsdException w:name="Medium List 1 Accent 5" w:semiHidden="0" w:uiPriority="65" w:unhideWhenUsed="0"/>
+    <w:lsdException w:name="Medium List 2 Accent 5" w:semiHidden="0" w:uiPriority="66" w:unhideWhenUsed="0"/>
+    <w:lsdException w:name="Medium Grid 1 Accent 5" w:semiHidden="0" w:uiPriority="67" w:unhideWhenUsed="0"/>
+    <w:lsdException w:name="Medium Grid 2 Accent 5" w:semiHidden="0" w:uiPriority="68" w:unhideWhenUsed="0"/>
+    <w:lsdException w:name="Medium Grid 3 Accent 5" w:semiHidden="0" w:uiPriority="69" w:unhideWhenUsed="0"/>
+    <w:lsdException w:name="Dark List Accent 5" w:semiHidden="0" w:uiPriority="70" w:unhideWhenUsed="0"/>
+    <w:lsdException w:name="Colorful Shading Accent 5" w:semiHidden="0" w:uiPriority="71" w:unhideWhenUsed="0"/>
+    <w:lsdException w:name="Colorful List Accent 5" w:semiHidden="0" w:uiPriority="72" w:unhideWhenUsed="0"/>
+    <w:lsdException w:name="Colorful Grid Accent 5" w:semiHidden="0" w:uiPriority="73" w:unhideWhenUsed="0"/>
+    <w:lsdException w:name="Light Shading Accent 6" w:semiHidden="0" w:uiPriority="60" w:unhideWhenUsed="0"/>
+    <w:lsdException w:name="Light List Accent 6" w:semiHidden="0" w:uiPriority="61" w:unhideWhenUsed="0"/>
+    <w:lsdException w:name="Light Grid Accent 6" w:semiHidden="0" w:uiPriority="62" w:unhideWhenUsed="0"/>
+    <w:lsdException w:name="Medium Shading 1 Accent 6" w:semiHidden="0" w:uiPriority="63" w:unhideWhenUsed="0"/>
+    <w:lsdException w:name="Medium Shading 2 Accent 6" w:semiHidden="0" w:uiPriority="64" w:unhideWhenUsed="0"/>
+    <w:lsdException w:name="Medium List 1 Accent 6" w:semiHidden="0" w:uiPriority="65" w:unhideWhenUsed="0"/>
+    <w:lsdException w:name="Medium List 2 Accent 6" w:semiHidden="0" w:uiPriority="66" w:unhideWhenUsed="0"/>
+    <w:lsdException w:name="Medium Grid 1 Accent 6" w:semiHidden="0" w:uiPriority="67" w:unhideWhenUsed="0"/>
+    <w:lsdException w:name="Medium Grid 2 Accent 6" w:semiHidden="0" w:uiPriority="68" w:unhideWhenUsed="0"/>
+    <w:lsdException w:name="Medium Grid 3 Accent 6" w:semiHidden="0" w:uiPriority="69" w:unhideWhenUsed="0"/>
+    <w:lsdException w:name="Dark List Accent 6" w:semiHidden="0" w:uiPriority="70" w:unhideWhenUsed="0"/>
+    <w:lsdException w:name="Colorful Shading Accent 6" w:semiHidden="0" w:uiPriority="71" w:unhideWhenUsed="0"/>
+    <w:lsdException w:name="Colorful List Accent 6" w:semiHidden="0" w:uiPriority="72" w:unhideWhenUsed="0"/>
+    <w:lsdException w:name="Colorful Grid Accent 6" w:semiHidden="0" w:uiPriority="73" w:unhideWhenUsed="0"/>
+    <w:lsdException w:name="Subtle Emphasis" w:semiHidden="0" w:uiPriority="19" w:unhideWhenUsed="0" w:qFormat="1"/>
+    <w:lsdException w:name="Intense Emphasis" w:semiHidden="0" w:uiPriority="21" w:unhideWhenUsed="0" w:qFormat="1"/>
+    <w:lsdException w:name="Subtle Reference" w:semiHidden="0" w:uiPriority="31" w:unhideWhenUsed="0" w:qFormat="1"/>
+    <w:lsdException w:name="Intense Reference" w:semiHidden="0" w:uiPriority="32" w:unhideWhenUsed="0" w:qFormat="1"/>
+    <w:lsdException w:name="Book Title" w:semiHidden="0" w:uiPriority="33" w:unhideWhenUsed="0" w:qFormat="1"/>
+    <w:lsdException w:name="Bibliography" w:uiPriority="37"/>
+    <w:lsdException w:name="TOC Heading" w:uiPriority="39" w:qFormat="1"/>
   </w:latentStyles>
   <w:style w:type="paragraph" w:default="1" w:styleId="Normal">
     <w:name w:val="Normal"/>
@@ -4740,6 +4590,7 @@
     <w:uiPriority w:val="99"/>
     <w:semiHidden/>
     <w:unhideWhenUsed/>
+    <w:qFormat/>
     <w:tblPr>
       <w:tblInd w:w="0" w:type="dxa"/>
       <w:tblCellMar>
@@ -5122,7 +4973,7 @@
       <w:u w:val="single"/>
     </w:rPr>
   </w:style>
-  <w:style w:type="paragraph" w:styleId="TtuloTDC">
+  <w:style w:type="paragraph" w:styleId="TtulodeTDC">
     <w:name w:val="TOC Heading"/>
     <w:basedOn w:val="Ttulo1"/>
     <w:next w:val="Normal"/>
@@ -5676,7 +5527,7 @@
 </file>
 
 <file path=customXml/itemProps2.xml><?xml version="1.0" encoding="utf-8"?>
-<ds:datastoreItem xmlns:ds="http://schemas.openxmlformats.org/officeDocument/2006/customXml" ds:itemID="{46DEF2F9-4ACA-4216-9D0C-6F277F19F507}">
+<ds:datastoreItem xmlns:ds="http://schemas.openxmlformats.org/officeDocument/2006/customXml" ds:itemID="{D405EC7E-4C3C-4C9E-A13D-E985FFAB84E6}">
   <ds:schemaRefs>
     <ds:schemaRef ds:uri="http://schemas.openxmlformats.org/officeDocument/2006/bibliography"/>
   </ds:schemaRefs>

</xml_diff>

<commit_message>
-Pruebas de Regresión del CU Gestionar Carrera. -Actualización y completado de la documentación: Especificación del CU Gestionar Carrera. -Actualización y completado de la documentación: Caso de Prueba - Gestionar Carrera. -Actualización del Plan de Pruebas y demás documentos de especificación. -Modificación de la etiqueta "Label" del codigo carrera.crear.php
</commit_message>
<xml_diff>
--- a/Elaboración/Especificaciones CU/Especificacion Caso de Uso Enviar Notificación.docx
+++ b/Elaboración/Especificaciones CU/Especificacion Caso de Uso Enviar Notificación.docx
@@ -2078,354 +2078,12 @@
     </w:p>
     <w:p>
       <w:pPr>
-        <w:pStyle w:val="PSI-Ttulo2"/>
-      </w:pPr>
-      <w:bookmarkStart w:id="24" w:name="_Toc257615438"/>
-      <w:r>
-        <w:t>Diagrama de Colaboración</w:t>
-      </w:r>
-      <w:bookmarkEnd w:id="24"/>
-    </w:p>
-    <w:p>
-      <w:pPr>
-        <w:pStyle w:val="PSI-Comentario"/>
-      </w:pPr>
-      <w:r>
-        <w:t>[</w:t>
-      </w:r>
-      <w:r>
-        <w:t>Un diagrama de colaboración, se puede decir que es una forma</w:t>
-      </w:r>
-      <w:r>
-        <w:t xml:space="preserve"> </w:t>
-      </w:r>
-      <w:r>
-        <w:t>alternativa al diagrama de secuencias a la hora de mostrar un escenario.</w:t>
-      </w:r>
-    </w:p>
-    <w:p>
-      <w:pPr>
-        <w:pStyle w:val="PSI-Comentario"/>
-      </w:pPr>
-      <w:r>
-        <w:t>Este tipo de diagrama muestra las interacciones que ocurren entre los</w:t>
-      </w:r>
-      <w:r>
-        <w:t xml:space="preserve"> </w:t>
-      </w:r>
-      <w:r>
-        <w:t>objetos que participan en una situación determinada.</w:t>
-      </w:r>
-      <w:r>
-        <w:t xml:space="preserve"> </w:t>
-      </w:r>
-      <w:r>
-        <w:t>A diferencia del diagrama de secuencia, el diagrama de colaboración se</w:t>
-      </w:r>
-      <w:r>
-        <w:t xml:space="preserve"> </w:t>
-      </w:r>
-      <w:r>
-        <w:t>enfoca en la relación entre los objetos y su topología de comunicación.</w:t>
-      </w:r>
-      <w:r>
-        <w:t xml:space="preserve"> </w:t>
-      </w:r>
-      <w:r>
-        <w:t>En estos diagramas los mensajes enviados de un objeto a otro se representa</w:t>
-      </w:r>
-      <w:r>
-        <w:t xml:space="preserve"> </w:t>
-      </w:r>
-      <w:r>
-        <w:t>mediante flechas, acompañado del nombre del mensaje, los parámetros y</w:t>
-      </w:r>
-      <w:r>
-        <w:t xml:space="preserve"> </w:t>
-      </w:r>
-      <w:r>
-        <w:t>la secuencia del mensaje.</w:t>
-      </w:r>
-    </w:p>
-    <w:p>
-      <w:pPr>
-        <w:pStyle w:val="PSI-Comentario"/>
-      </w:pPr>
-      <w:r>
-        <w:t>Estos diagramas están indicados para mostrar una situación o flujo de</w:t>
-      </w:r>
-      <w:r>
-        <w:t xml:space="preserve"> </w:t>
-      </w:r>
-      <w:r>
-        <w:t>programa específico y son considerados uno de los mejores diagramas</w:t>
-      </w:r>
-      <w:r>
-        <w:t xml:space="preserve"> </w:t>
-      </w:r>
-      <w:r>
-        <w:t>para mostrar o explicar rápidamente un proceso dentro de la lógica del</w:t>
-      </w:r>
-      <w:r>
-        <w:t xml:space="preserve"> </w:t>
-      </w:r>
-      <w:r>
-        <w:t>programa.</w:t>
-      </w:r>
-      <w:r>
-        <w:t xml:space="preserve"> </w:t>
-      </w:r>
-      <w:r>
-        <w:t>]</w:t>
-      </w:r>
-    </w:p>
-    <w:p>
-      <w:pPr>
-        <w:pStyle w:val="PSI-Normal"/>
-        <w:jc w:val="center"/>
-      </w:pPr>
-      <w:r>
-        <w:rPr>
-          <w:noProof/>
-          <w:lang w:eastAsia="es-AR"/>
-        </w:rPr>
-        <w:lastRenderedPageBreak/>
-        <w:drawing>
-          <wp:inline distT="0" distB="0" distL="0" distR="0">
-            <wp:extent cx="2613728" cy="3019647"/>
-            <wp:effectExtent l="19050" t="0" r="0" b="0"/>
-            <wp:docPr id="7" name="6 Imagen" descr="Diagrama1.jpeg"/>
-            <wp:cNvGraphicFramePr>
-              <a:graphicFrameLocks xmlns:a="http://schemas.openxmlformats.org/drawingml/2006/main" noChangeAspect="1"/>
-            </wp:cNvGraphicFramePr>
-            <a:graphic xmlns:a="http://schemas.openxmlformats.org/drawingml/2006/main">
-              <a:graphicData uri="http://schemas.openxmlformats.org/drawingml/2006/picture">
-                <pic:pic xmlns:pic="http://schemas.openxmlformats.org/drawingml/2006/picture">
-                  <pic:nvPicPr>
-                    <pic:cNvPr id="0" name="Diagrama1.jpeg"/>
-                    <pic:cNvPicPr/>
-                  </pic:nvPicPr>
-                  <pic:blipFill>
-                    <a:blip r:embed="rId15" cstate="print"/>
-                    <a:stretch>
-                      <a:fillRect/>
-                    </a:stretch>
-                  </pic:blipFill>
-                  <pic:spPr>
-                    <a:xfrm>
-                      <a:off x="0" y="0"/>
-                      <a:ext cx="2616955" cy="3023375"/>
-                    </a:xfrm>
-                    <a:prstGeom prst="rect">
-                      <a:avLst/>
-                    </a:prstGeom>
-                  </pic:spPr>
-                </pic:pic>
-              </a:graphicData>
-            </a:graphic>
-          </wp:inline>
-        </w:drawing>
-      </w:r>
-    </w:p>
-    <w:p>
-      <w:pPr>
-        <w:pStyle w:val="PSI-Normal"/>
-        <w:jc w:val="center"/>
-      </w:pPr>
-    </w:p>
-    <w:p>
-      <w:pPr>
-        <w:pStyle w:val="PSI-Normal"/>
-        <w:jc w:val="center"/>
-      </w:pPr>
-    </w:p>
-    <w:p>
-      <w:pPr>
-        <w:pStyle w:val="PSI-Ttulo2"/>
-      </w:pPr>
-      <w:bookmarkStart w:id="25" w:name="_Toc257615439"/>
-      <w:r>
-        <w:t>Diagrama de Estados</w:t>
-      </w:r>
-      <w:bookmarkEnd w:id="25"/>
-    </w:p>
-    <w:p>
-      <w:pPr>
-        <w:pStyle w:val="PSI-Comentario"/>
-      </w:pPr>
-      <w:r>
-        <w:t>[</w:t>
-      </w:r>
-      <w:r>
-        <w:t>Un estado es una condición durante la vida de un objeto, de forma que</w:t>
-      </w:r>
-      <w:r>
-        <w:t xml:space="preserve"> </w:t>
-      </w:r>
-      <w:r>
-        <w:t>cuando dicha condición se satisface se lleva a cabo alguna acción o se</w:t>
-      </w:r>
-      <w:r>
-        <w:t xml:space="preserve"> </w:t>
-      </w:r>
-      <w:r>
-        <w:t>espera por un evento. El estado de un objeto se puede caracterizar por el</w:t>
-      </w:r>
-      <w:r>
-        <w:t xml:space="preserve"> </w:t>
-      </w:r>
-      <w:r>
-        <w:t>valor de uno o varios de los atributos de su clase, además, el estado de un</w:t>
-      </w:r>
-      <w:r>
-        <w:t xml:space="preserve"> </w:t>
-      </w:r>
-      <w:r>
-        <w:t>objeto también se puede caracterizar por la existencia de un enlace con</w:t>
-      </w:r>
-      <w:r>
-        <w:t xml:space="preserve"> </w:t>
-      </w:r>
-      <w:r>
-        <w:t>otro objeto.</w:t>
-      </w:r>
-    </w:p>
-    <w:p>
-      <w:pPr>
-        <w:pStyle w:val="PSI-Comentario"/>
-      </w:pPr>
-      <w:r>
-        <w:t>El diagrama de estados engloba todos los mensajes que un objeto puede</w:t>
-      </w:r>
-      <w:r>
-        <w:t xml:space="preserve"> </w:t>
-      </w:r>
-      <w:r>
-        <w:t>enviar o recibir, en otras palabras es un escenario que representa un</w:t>
-      </w:r>
-      <w:r>
-        <w:t xml:space="preserve"> </w:t>
-      </w:r>
-      <w:r>
-        <w:t>camino dentro de un diagrama.</w:t>
-      </w:r>
-    </w:p>
-    <w:p>
-      <w:pPr>
-        <w:pStyle w:val="PSI-Comentario"/>
-      </w:pPr>
-      <w:r>
-        <w:t>Como característica de estos diagramas siempre cuentan con dos estados</w:t>
-      </w:r>
-      <w:r>
-        <w:t xml:space="preserve"> </w:t>
-      </w:r>
-      <w:r>
-        <w:t>especiales, el inicial y el final, con la particularidad que este diagrama</w:t>
-      </w:r>
-      <w:r>
-        <w:t xml:space="preserve"> </w:t>
-      </w:r>
-      <w:r>
-        <w:t>puede tener solo un estado inicial pero varios estados finales.</w:t>
-      </w:r>
-      <w:r>
-        <w:t xml:space="preserve"> </w:t>
-      </w:r>
-      <w:r>
-        <w:t>Una transición entre estados representa un cambio de un estado origen a</w:t>
-      </w:r>
-      <w:r>
-        <w:t xml:space="preserve"> </w:t>
-      </w:r>
-      <w:r>
-        <w:t>un estado sucesor destino que podría ser el mismo que el estado origen,</w:t>
-      </w:r>
-      <w:r>
-        <w:t xml:space="preserve"> </w:t>
-      </w:r>
-      <w:r>
-        <w:t>dicho cambio de estado puede estar aparejado con alguna acción.</w:t>
-      </w:r>
-      <w:r>
-        <w:t xml:space="preserve"> </w:t>
-      </w:r>
-      <w:r>
-        <w:t>Además las acciones se asocian a las transiciones y se consideran que</w:t>
-      </w:r>
-      <w:r>
-        <w:t xml:space="preserve"> </w:t>
-      </w:r>
-      <w:r>
-        <w:t xml:space="preserve">ocurre de forma rápida e </w:t>
-      </w:r>
-      <w:proofErr w:type="spellStart"/>
-      <w:r>
-        <w:t>ininterrumpible</w:t>
-      </w:r>
-      <w:proofErr w:type="spellEnd"/>
-      <w:r>
-        <w:t>.</w:t>
-      </w:r>
-      <w:r>
-        <w:t>]</w:t>
-      </w:r>
-    </w:p>
-    <w:p>
-      <w:pPr>
-        <w:pStyle w:val="PSI-Comentario"/>
-      </w:pPr>
-    </w:p>
-    <w:p>
-      <w:pPr>
         <w:pStyle w:val="PSI-Ttulo1"/>
       </w:pPr>
-      <w:r>
-        <w:rPr>
-          <w:noProof/>
-          <w:lang w:eastAsia="es-AR"/>
-        </w:rPr>
-        <w:lastRenderedPageBreak/>
-        <w:drawing>
-          <wp:inline distT="0" distB="0" distL="0" distR="0">
-            <wp:extent cx="5185691" cy="2301342"/>
-            <wp:effectExtent l="19050" t="0" r="0" b="0"/>
-            <wp:docPr id="10" name="9 Imagen" descr="Sin título-5.jpg"/>
-            <wp:cNvGraphicFramePr>
-              <a:graphicFrameLocks xmlns:a="http://schemas.openxmlformats.org/drawingml/2006/main" noChangeAspect="1"/>
-            </wp:cNvGraphicFramePr>
-            <a:graphic xmlns:a="http://schemas.openxmlformats.org/drawingml/2006/main">
-              <a:graphicData uri="http://schemas.openxmlformats.org/drawingml/2006/picture">
-                <pic:pic xmlns:pic="http://schemas.openxmlformats.org/drawingml/2006/picture">
-                  <pic:nvPicPr>
-                    <pic:cNvPr id="0" name="Sin título-5.jpg"/>
-                    <pic:cNvPicPr/>
-                  </pic:nvPicPr>
-                  <pic:blipFill>
-                    <a:blip r:embed="rId16" cstate="print"/>
-                    <a:stretch>
-                      <a:fillRect/>
-                    </a:stretch>
-                  </pic:blipFill>
-                  <pic:spPr>
-                    <a:xfrm>
-                      <a:off x="0" y="0"/>
-                      <a:ext cx="5185691" cy="2301342"/>
-                    </a:xfrm>
-                    <a:prstGeom prst="rect">
-                      <a:avLst/>
-                    </a:prstGeom>
-                  </pic:spPr>
-                </pic:pic>
-              </a:graphicData>
-            </a:graphic>
-          </wp:inline>
-        </w:drawing>
-      </w:r>
     </w:p>
     <w:sectPr>
-      <w:headerReference w:type="default" r:id="rId17"/>
-      <w:footerReference w:type="default" r:id="rId18"/>
+      <w:headerReference w:type="default" r:id="rId15"/>
+      <w:footerReference w:type="default" r:id="rId16"/>
       <w:pgSz w:w="11906" w:h="16838"/>
       <w:pgMar w:top="1535" w:right="1701" w:bottom="1417" w:left="1701" w:header="567" w:footer="572" w:gutter="0"/>
       <w:cols w:space="708"/>
@@ -2576,7 +2234,7 @@
             <w:rFonts w:asciiTheme="majorHAnsi" w:hAnsiTheme="majorHAnsi" w:cstheme="majorHAnsi"/>
             <w:noProof/>
           </w:rPr>
-          <w:t>2</w:t>
+          <w:t>5</w:t>
         </w:r>
         <w:r>
           <w:rPr>
@@ -2613,7 +2271,7 @@
             <w:rFonts w:asciiTheme="majorHAnsi" w:hAnsiTheme="majorHAnsi" w:cstheme="majorHAnsi"/>
             <w:noProof/>
           </w:rPr>
-          <w:t>8</w:t>
+          <w:t>6</w:t>
         </w:r>
         <w:r>
           <w:rPr>
@@ -5527,7 +5185,7 @@
 </file>
 
 <file path=customXml/itemProps2.xml><?xml version="1.0" encoding="utf-8"?>
-<ds:datastoreItem xmlns:ds="http://schemas.openxmlformats.org/officeDocument/2006/customXml" ds:itemID="{D405EC7E-4C3C-4C9E-A13D-E985FFAB84E6}">
+<ds:datastoreItem xmlns:ds="http://schemas.openxmlformats.org/officeDocument/2006/customXml" ds:itemID="{160149E6-F1D7-4D5A-A51D-12A0D9627C0A}">
   <ds:schemaRefs>
     <ds:schemaRef ds:uri="http://schemas.openxmlformats.org/officeDocument/2006/bibliography"/>
   </ds:schemaRefs>

</xml_diff>

<commit_message>
-Agregación del documento Resumen de Reunión de la presente iteración.
-Creación y actualización de diagramas de Secuencia, diagramas de CU individuales.

-Actualización y completado de documentos de Especificación de CU.
</commit_message>
<xml_diff>
--- a/Elaboración/Especificaciones CU/Especificacion Caso de Uso Enviar Notificación.docx
+++ b/Elaboración/Especificaciones CU/Especificacion Caso de Uso Enviar Notificación.docx
@@ -1438,11 +1438,68 @@
         <w:t>enviar notificaciones de aviso</w:t>
       </w:r>
       <w:r>
-        <w:t xml:space="preserve"> al profesor, notificándole los programas de asignaturas pendientes que debe presentar</w:t>
-      </w:r>
-      <w:r>
-        <w:t xml:space="preserve">.  </w:t>
-      </w:r>
+        <w:t xml:space="preserve"> al P</w:t>
+      </w:r>
+      <w:r>
+        <w:t>rofesor, notificándole los programas de asignaturas pendientes que debe presentar</w:t>
+      </w:r>
+      <w:r>
+        <w:t xml:space="preserve">. </w:t>
+      </w:r>
+    </w:p>
+    <w:p>
+      <w:pPr>
+        <w:ind w:left="720"/>
+      </w:pPr>
+      <w:r>
+        <w:t>Permitir al Profesor enviar notificaciones de aviso al Empleado de Secretaría Académica y Departamento</w:t>
+      </w:r>
+      <w:r>
+        <w:t xml:space="preserve">, notificándoles </w:t>
+      </w:r>
+      <w:r>
+        <w:t>que tienen</w:t>
+      </w:r>
+      <w:r>
+        <w:t xml:space="preserve"> programas de asignaturas pendientes que deben revisar.</w:t>
+      </w:r>
+      <w:r>
+        <w:t xml:space="preserve"> </w:t>
+      </w:r>
+    </w:p>
+    <w:p>
+      <w:pPr>
+        <w:ind w:left="720"/>
+      </w:pPr>
+      <w:r>
+        <w:t xml:space="preserve">Permitir al Empleado de Secretaría Académica y Departamento enviar notificaciones de aviso al </w:t>
+      </w:r>
+      <w:r>
+        <w:t>Profesor</w:t>
+      </w:r>
+      <w:r>
+        <w:t xml:space="preserve">, notificándole </w:t>
+      </w:r>
+      <w:r>
+        <w:t>el estado</w:t>
+      </w:r>
+      <w:r>
+        <w:t xml:space="preserve"> (Aprobado, Desaprobado)</w:t>
+      </w:r>
+      <w:r>
+        <w:t xml:space="preserve"> de </w:t>
+      </w:r>
+      <w:r>
+        <w:t xml:space="preserve">los programas de asignaturas </w:t>
+      </w:r>
+      <w:r>
+        <w:t>que ha enviado.</w:t>
+      </w:r>
+    </w:p>
+    <w:p>
+      <w:pPr>
+        <w:ind w:left="720"/>
+      </w:pPr>
     </w:p>
     <w:p>
       <w:pPr>
@@ -1468,6 +1525,27 @@
     </w:p>
     <w:p>
       <w:pPr>
+        <w:pStyle w:val="PSI-Normal"/>
+      </w:pPr>
+      <w:r>
+        <w:t>Departamento</w:t>
+      </w:r>
+    </w:p>
+    <w:p>
+      <w:pPr>
+        <w:pStyle w:val="PSI-Normal"/>
+      </w:pPr>
+      <w:r>
+        <w:t>Profesor</w:t>
+      </w:r>
+    </w:p>
+    <w:p>
+      <w:pPr>
+        <w:pStyle w:val="PSI-Normal"/>
+      </w:pPr>
+    </w:p>
+    <w:p>
+      <w:pPr>
         <w:pStyle w:val="PSI-Ttulo1"/>
       </w:pPr>
       <w:bookmarkStart w:id="6" w:name="_Toc228206477"/>
@@ -1493,6 +1571,35 @@
     </w:p>
     <w:p>
       <w:pPr>
+        <w:pStyle w:val="PSI-Normal"/>
+      </w:pPr>
+      <w:r>
+        <w:t>La vigencia del programa no incluye el año actual.</w:t>
+      </w:r>
+    </w:p>
+    <w:p>
+      <w:pPr>
+        <w:pStyle w:val="PSI-Normal"/>
+      </w:pPr>
+      <w:r>
+        <w:t>Haber cargado el programa y enviarlo a revisión.</w:t>
+      </w:r>
+    </w:p>
+    <w:p>
+      <w:pPr>
+        <w:pStyle w:val="PSI-Normal"/>
+      </w:pPr>
+      <w:r>
+        <w:t>Haber revisado el programa.</w:t>
+      </w:r>
+    </w:p>
+    <w:p>
+      <w:pPr>
+        <w:pStyle w:val="PSI-Normal"/>
+      </w:pPr>
+    </w:p>
+    <w:p>
+      <w:pPr>
         <w:pStyle w:val="PSI-Ttulo1"/>
       </w:pPr>
       <w:bookmarkStart w:id="9" w:name="_Toc228206478"/>
@@ -1504,6 +1611,11 @@
       <w:bookmarkEnd w:id="9"/>
       <w:bookmarkEnd w:id="10"/>
       <w:bookmarkEnd w:id="11"/>
+    </w:p>
+    <w:p>
+      <w:pPr>
+        <w:pStyle w:val="PSI-Ttulo1"/>
+      </w:pPr>
     </w:p>
     <w:p>
       <w:pPr>
@@ -1618,6 +1730,7 @@
         <w:spacing w:before="0" w:line="240" w:lineRule="auto"/>
       </w:pPr>
       <w:r>
+        <w:lastRenderedPageBreak/>
         <w:t>Opcionalmente el empleado de Secretaría Académica puede enviar otras notificaciones presionando el botón “Enviar otra notificación”</w:t>
       </w:r>
       <w:r>
@@ -1785,7 +1898,6 @@
       <w:bookmarkStart w:id="20" w:name="_Toc234686586"/>
       <w:bookmarkStart w:id="21" w:name="_Toc257615435"/>
       <w:r>
-        <w:lastRenderedPageBreak/>
         <w:t>Diagramas Asociados</w:t>
       </w:r>
       <w:bookmarkEnd w:id="19"/>
@@ -1887,6 +1999,7 @@
           <w:noProof/>
           <w:lang w:eastAsia="es-AR"/>
         </w:rPr>
+        <w:lastRenderedPageBreak/>
         <w:drawing>
           <wp:inline distT="0" distB="0" distL="0" distR="0">
             <wp:extent cx="5400040" cy="2308151"/>
@@ -2069,17 +2182,6 @@
           </wp:inline>
         </w:drawing>
       </w:r>
-    </w:p>
-    <w:p>
-      <w:pPr>
-        <w:pStyle w:val="PSI-Normal"/>
-        <w:jc w:val="center"/>
-      </w:pPr>
-    </w:p>
-    <w:p>
-      <w:pPr>
-        <w:pStyle w:val="PSI-Ttulo1"/>
-      </w:pPr>
     </w:p>
     <w:sectPr>
       <w:headerReference w:type="default" r:id="rId15"/>
@@ -2234,7 +2336,7 @@
             <w:rFonts w:asciiTheme="majorHAnsi" w:hAnsiTheme="majorHAnsi" w:cstheme="majorHAnsi"/>
             <w:noProof/>
           </w:rPr>
-          <w:t>5</w:t>
+          <w:t>6</w:t>
         </w:r>
         <w:r>
           <w:rPr>
@@ -5185,7 +5287,7 @@
 </file>
 
 <file path=customXml/itemProps2.xml><?xml version="1.0" encoding="utf-8"?>
-<ds:datastoreItem xmlns:ds="http://schemas.openxmlformats.org/officeDocument/2006/customXml" ds:itemID="{160149E6-F1D7-4D5A-A51D-12A0D9627C0A}">
+<ds:datastoreItem xmlns:ds="http://schemas.openxmlformats.org/officeDocument/2006/customXml" ds:itemID="{8FD41144-989E-4952-AC04-34A4FC1FB3B2}">
   <ds:schemaRefs>
     <ds:schemaRef ds:uri="http://schemas.openxmlformats.org/officeDocument/2006/bibliography"/>
   </ds:schemaRefs>

</xml_diff>

<commit_message>
-Actualización del Diagrama de CU del Sistema a la última versión.
-Elaboración y actualización de Diagramas de Secuencia y de CU Individuales.

-Actualización y completado de Documentos de Especificación de CU.
</commit_message>
<xml_diff>
--- a/Elaboración/Especificaciones CU/Especificacion Caso de Uso Enviar Notificación.docx
+++ b/Elaboración/Especificaciones CU/Especificacion Caso de Uso Enviar Notificación.docx
@@ -581,7 +581,7 @@
               <w:noProof/>
               <w:sz w:val="22"/>
               <w:szCs w:val="22"/>
-              <w:lang w:eastAsia="es-ES"/>
+              <w:lang w:val="es-AR" w:eastAsia="es-AR"/>
             </w:rPr>
           </w:pPr>
           <w:r>
@@ -593,7 +593,7 @@
           <w:r>
             <w:fldChar w:fldCharType="separate"/>
           </w:r>
-          <w:hyperlink w:anchor="_Toc257615429" w:history="1">
+          <w:hyperlink w:anchor="_Toc40561256" w:history="1">
             <w:r>
               <w:rPr>
                 <w:rStyle w:val="Hipervnculo"/>
@@ -620,7 +620,7 @@
                 <w:noProof/>
                 <w:webHidden/>
               </w:rPr>
-              <w:instrText xml:space="preserve"> PAGEREF _Toc257615429 \h </w:instrText>
+              <w:instrText xml:space="preserve"> PAGEREF _Toc40561256 \h </w:instrText>
             </w:r>
             <w:r>
               <w:rPr>
@@ -640,7 +640,7 @@
                 <w:noProof/>
                 <w:webHidden/>
               </w:rPr>
-              <w:t>3</w:t>
+              <w:t>4</w:t>
             </w:r>
             <w:r>
               <w:rPr>
@@ -661,10 +661,10 @@
               <w:noProof/>
               <w:sz w:val="22"/>
               <w:szCs w:val="22"/>
-              <w:lang w:eastAsia="es-ES"/>
+              <w:lang w:val="es-AR" w:eastAsia="es-AR"/>
             </w:rPr>
           </w:pPr>
-          <w:hyperlink w:anchor="_Toc257615430" w:history="1">
+          <w:hyperlink w:anchor="_Toc40561257" w:history="1">
             <w:r>
               <w:rPr>
                 <w:rStyle w:val="Hipervnculo"/>
@@ -691,7 +691,7 @@
                 <w:noProof/>
                 <w:webHidden/>
               </w:rPr>
-              <w:instrText xml:space="preserve"> PAGEREF _Toc257615430 \h </w:instrText>
+              <w:instrText xml:space="preserve"> PAGEREF _Toc40561257 \h </w:instrText>
             </w:r>
             <w:r>
               <w:rPr>
@@ -711,7 +711,7 @@
                 <w:noProof/>
                 <w:webHidden/>
               </w:rPr>
-              <w:t>3</w:t>
+              <w:t>4</w:t>
             </w:r>
             <w:r>
               <w:rPr>
@@ -732,10 +732,10 @@
               <w:noProof/>
               <w:sz w:val="22"/>
               <w:szCs w:val="22"/>
-              <w:lang w:eastAsia="es-ES"/>
+              <w:lang w:val="es-AR" w:eastAsia="es-AR"/>
             </w:rPr>
           </w:pPr>
-          <w:hyperlink w:anchor="_Toc257615431" w:history="1">
+          <w:hyperlink w:anchor="_Toc40561258" w:history="1">
             <w:r>
               <w:rPr>
                 <w:rStyle w:val="Hipervnculo"/>
@@ -762,7 +762,7 @@
                 <w:noProof/>
                 <w:webHidden/>
               </w:rPr>
-              <w:instrText xml:space="preserve"> PAGEREF _Toc257615431 \h </w:instrText>
+              <w:instrText xml:space="preserve"> PAGEREF _Toc40561258 \h </w:instrText>
             </w:r>
             <w:r>
               <w:rPr>
@@ -782,7 +782,7 @@
                 <w:noProof/>
                 <w:webHidden/>
               </w:rPr>
-              <w:t>3</w:t>
+              <w:t>4</w:t>
             </w:r>
             <w:r>
               <w:rPr>
@@ -803,10 +803,10 @@
               <w:noProof/>
               <w:sz w:val="22"/>
               <w:szCs w:val="22"/>
-              <w:lang w:eastAsia="es-ES"/>
+              <w:lang w:val="es-AR" w:eastAsia="es-AR"/>
             </w:rPr>
           </w:pPr>
-          <w:hyperlink w:anchor="_Toc257615432" w:history="1">
+          <w:hyperlink w:anchor="_Toc40561259" w:history="1">
             <w:r>
               <w:rPr>
                 <w:rStyle w:val="Hipervnculo"/>
@@ -833,7 +833,7 @@
                 <w:noProof/>
                 <w:webHidden/>
               </w:rPr>
-              <w:instrText xml:space="preserve"> PAGEREF _Toc257615432 \h </w:instrText>
+              <w:instrText xml:space="preserve"> PAGEREF _Toc40561259 \h </w:instrText>
             </w:r>
             <w:r>
               <w:rPr>
@@ -853,7 +853,7 @@
                 <w:noProof/>
                 <w:webHidden/>
               </w:rPr>
-              <w:t>3</w:t>
+              <w:t>4</w:t>
             </w:r>
             <w:r>
               <w:rPr>
@@ -874,10 +874,10 @@
               <w:noProof/>
               <w:sz w:val="22"/>
               <w:szCs w:val="22"/>
-              <w:lang w:eastAsia="es-ES"/>
+              <w:lang w:val="es-AR" w:eastAsia="es-AR"/>
             </w:rPr>
           </w:pPr>
-          <w:hyperlink w:anchor="_Toc257615433" w:history="1">
+          <w:hyperlink w:anchor="_Toc40561260" w:history="1">
             <w:r>
               <w:rPr>
                 <w:rStyle w:val="Hipervnculo"/>
@@ -904,7 +904,7 @@
                 <w:noProof/>
                 <w:webHidden/>
               </w:rPr>
-              <w:instrText xml:space="preserve"> PAGEREF _Toc257615433 \h </w:instrText>
+              <w:instrText xml:space="preserve"> PAGEREF _Toc40561260 \h </w:instrText>
             </w:r>
             <w:r>
               <w:rPr>
@@ -924,7 +924,7 @@
                 <w:noProof/>
                 <w:webHidden/>
               </w:rPr>
-              <w:t>3</w:t>
+              <w:t>5</w:t>
             </w:r>
             <w:r>
               <w:rPr>
@@ -945,10 +945,10 @@
               <w:noProof/>
               <w:sz w:val="22"/>
               <w:szCs w:val="22"/>
-              <w:lang w:eastAsia="es-ES"/>
+              <w:lang w:val="es-AR" w:eastAsia="es-AR"/>
             </w:rPr>
           </w:pPr>
-          <w:hyperlink w:anchor="_Toc257615434" w:history="1">
+          <w:hyperlink w:anchor="_Toc40561261" w:history="1">
             <w:r>
               <w:rPr>
                 <w:rStyle w:val="Hipervnculo"/>
@@ -975,7 +975,7 @@
                 <w:noProof/>
                 <w:webHidden/>
               </w:rPr>
-              <w:instrText xml:space="preserve"> PAGEREF _Toc257615434 \h </w:instrText>
+              <w:instrText xml:space="preserve"> PAGEREF _Toc40561261 \h </w:instrText>
             </w:r>
             <w:r>
               <w:rPr>
@@ -995,7 +995,7 @@
                 <w:noProof/>
                 <w:webHidden/>
               </w:rPr>
-              <w:t>3</w:t>
+              <w:t>5</w:t>
             </w:r>
             <w:r>
               <w:rPr>
@@ -1016,10 +1016,10 @@
               <w:noProof/>
               <w:sz w:val="22"/>
               <w:szCs w:val="22"/>
-              <w:lang w:eastAsia="es-ES"/>
+              <w:lang w:val="es-AR" w:eastAsia="es-AR"/>
             </w:rPr>
           </w:pPr>
-          <w:hyperlink w:anchor="_Toc257615435" w:history="1">
+          <w:hyperlink w:anchor="_Toc40561262" w:history="1">
             <w:r>
               <w:rPr>
                 <w:rStyle w:val="Hipervnculo"/>
@@ -1046,7 +1046,7 @@
                 <w:noProof/>
                 <w:webHidden/>
               </w:rPr>
-              <w:instrText xml:space="preserve"> PAGEREF _Toc257615435 \h </w:instrText>
+              <w:instrText xml:space="preserve"> PAGEREF _Toc40561262 \h </w:instrText>
             </w:r>
             <w:r>
               <w:rPr>
@@ -1066,7 +1066,7 @@
                 <w:noProof/>
                 <w:webHidden/>
               </w:rPr>
-              <w:t>3</w:t>
+              <w:t>6</w:t>
             </w:r>
             <w:r>
               <w:rPr>
@@ -1087,10 +1087,10 @@
               <w:noProof/>
               <w:sz w:val="22"/>
               <w:szCs w:val="22"/>
-              <w:lang w:eastAsia="es-ES"/>
+              <w:lang w:val="es-AR" w:eastAsia="es-AR"/>
             </w:rPr>
           </w:pPr>
-          <w:hyperlink w:anchor="_Toc257615436" w:history="1">
+          <w:hyperlink w:anchor="_Toc40561263" w:history="1">
             <w:r>
               <w:rPr>
                 <w:rStyle w:val="Hipervnculo"/>
@@ -1117,7 +1117,7 @@
                 <w:noProof/>
                 <w:webHidden/>
               </w:rPr>
-              <w:instrText xml:space="preserve"> PAGEREF _Toc257615436 \h </w:instrText>
+              <w:instrText xml:space="preserve"> PAGEREF _Toc40561263 \h </w:instrText>
             </w:r>
             <w:r>
               <w:rPr>
@@ -1137,7 +1137,7 @@
                 <w:noProof/>
                 <w:webHidden/>
               </w:rPr>
-              <w:t>3</w:t>
+              <w:t>6</w:t>
             </w:r>
             <w:r>
               <w:rPr>
@@ -1158,10 +1158,10 @@
               <w:noProof/>
               <w:sz w:val="22"/>
               <w:szCs w:val="22"/>
-              <w:lang w:eastAsia="es-ES"/>
+              <w:lang w:val="es-AR" w:eastAsia="es-AR"/>
             </w:rPr>
           </w:pPr>
-          <w:hyperlink w:anchor="_Toc257615437" w:history="1">
+          <w:hyperlink w:anchor="_Toc40561264" w:history="1">
             <w:r>
               <w:rPr>
                 <w:rStyle w:val="Hipervnculo"/>
@@ -1188,7 +1188,7 @@
                 <w:noProof/>
                 <w:webHidden/>
               </w:rPr>
-              <w:instrText xml:space="preserve"> PAGEREF _Toc257615437 \h </w:instrText>
+              <w:instrText xml:space="preserve"> PAGEREF _Toc40561264 \h </w:instrText>
             </w:r>
             <w:r>
               <w:rPr>
@@ -1208,149 +1208,7 @@
                 <w:noProof/>
                 <w:webHidden/>
               </w:rPr>
-              <w:t>3</w:t>
-            </w:r>
-            <w:r>
-              <w:rPr>
-                <w:noProof/>
-                <w:webHidden/>
-              </w:rPr>
-              <w:fldChar w:fldCharType="end"/>
-            </w:r>
-          </w:hyperlink>
-        </w:p>
-        <w:p>
-          <w:pPr>
-            <w:pStyle w:val="TDC2"/>
-            <w:rPr>
-              <w:rFonts w:eastAsiaTheme="minorEastAsia"/>
-              <w:i w:val="0"/>
-              <w:iCs w:val="0"/>
-              <w:noProof/>
-              <w:sz w:val="22"/>
-              <w:szCs w:val="22"/>
-              <w:lang w:eastAsia="es-ES"/>
-            </w:rPr>
-          </w:pPr>
-          <w:hyperlink w:anchor="_Toc257615438" w:history="1">
-            <w:r>
-              <w:rPr>
-                <w:rStyle w:val="Hipervnculo"/>
-                <w:noProof/>
-              </w:rPr>
-              <w:t>Diagrama de Colaboración</w:t>
-            </w:r>
-            <w:r>
-              <w:rPr>
-                <w:noProof/>
-                <w:webHidden/>
-              </w:rPr>
-              <w:tab/>
-            </w:r>
-            <w:r>
-              <w:rPr>
-                <w:noProof/>
-                <w:webHidden/>
-              </w:rPr>
-              <w:fldChar w:fldCharType="begin"/>
-            </w:r>
-            <w:r>
-              <w:rPr>
-                <w:noProof/>
-                <w:webHidden/>
-              </w:rPr>
-              <w:instrText xml:space="preserve"> PAGEREF _Toc257615438 \h </w:instrText>
-            </w:r>
-            <w:r>
-              <w:rPr>
-                <w:noProof/>
-                <w:webHidden/>
-              </w:rPr>
-            </w:r>
-            <w:r>
-              <w:rPr>
-                <w:noProof/>
-                <w:webHidden/>
-              </w:rPr>
-              <w:fldChar w:fldCharType="separate"/>
-            </w:r>
-            <w:r>
-              <w:rPr>
-                <w:noProof/>
-                <w:webHidden/>
-              </w:rPr>
-              <w:t>3</w:t>
-            </w:r>
-            <w:r>
-              <w:rPr>
-                <w:noProof/>
-                <w:webHidden/>
-              </w:rPr>
-              <w:fldChar w:fldCharType="end"/>
-            </w:r>
-          </w:hyperlink>
-        </w:p>
-        <w:p>
-          <w:pPr>
-            <w:pStyle w:val="TDC2"/>
-            <w:rPr>
-              <w:rFonts w:eastAsiaTheme="minorEastAsia"/>
-              <w:i w:val="0"/>
-              <w:iCs w:val="0"/>
-              <w:noProof/>
-              <w:sz w:val="22"/>
-              <w:szCs w:val="22"/>
-              <w:lang w:eastAsia="es-ES"/>
-            </w:rPr>
-          </w:pPr>
-          <w:hyperlink w:anchor="_Toc257615439" w:history="1">
-            <w:r>
-              <w:rPr>
-                <w:rStyle w:val="Hipervnculo"/>
-                <w:noProof/>
-              </w:rPr>
-              <w:t>Diagrama de Estados</w:t>
-            </w:r>
-            <w:r>
-              <w:rPr>
-                <w:noProof/>
-                <w:webHidden/>
-              </w:rPr>
-              <w:tab/>
-            </w:r>
-            <w:r>
-              <w:rPr>
-                <w:noProof/>
-                <w:webHidden/>
-              </w:rPr>
-              <w:fldChar w:fldCharType="begin"/>
-            </w:r>
-            <w:r>
-              <w:rPr>
-                <w:noProof/>
-                <w:webHidden/>
-              </w:rPr>
-              <w:instrText xml:space="preserve"> PAGEREF _Toc257615439 \h </w:instrText>
-            </w:r>
-            <w:r>
-              <w:rPr>
-                <w:noProof/>
-                <w:webHidden/>
-              </w:rPr>
-            </w:r>
-            <w:r>
-              <w:rPr>
-                <w:noProof/>
-                <w:webHidden/>
-              </w:rPr>
-              <w:fldChar w:fldCharType="separate"/>
-            </w:r>
-            <w:r>
-              <w:rPr>
-                <w:noProof/>
-                <w:webHidden/>
-              </w:rPr>
-              <w:t>3</w:t>
+              <w:t>7</w:t>
             </w:r>
             <w:r>
               <w:rPr>
@@ -1410,7 +1268,7 @@
       </w:pPr>
       <w:bookmarkStart w:id="0" w:name="_Toc228206475"/>
       <w:bookmarkStart w:id="1" w:name="_Toc234686580"/>
-      <w:bookmarkStart w:id="2" w:name="_Toc257615429"/>
+      <w:bookmarkStart w:id="2" w:name="_Toc40561256"/>
       <w:r>
         <w:t>Descripción</w:t>
       </w:r>
@@ -1423,28 +1281,19 @@
         <w:ind w:left="720"/>
       </w:pPr>
       <w:r>
-        <w:t xml:space="preserve">Permitir al Empleado </w:t>
-      </w:r>
-      <w:r>
-        <w:t xml:space="preserve">de </w:t>
-      </w:r>
-      <w:r>
-        <w:t>Secretaría Acad</w:t>
-      </w:r>
-      <w:r>
-        <w:t xml:space="preserve">émica </w:t>
-      </w:r>
-      <w:r>
-        <w:t>enviar notificaciones de aviso</w:t>
-      </w:r>
-      <w:r>
-        <w:t xml:space="preserve"> al P</w:t>
-      </w:r>
-      <w:r>
-        <w:t>rofesor, notificándole los programas de asignaturas pendientes que debe presentar</w:t>
-      </w:r>
-      <w:r>
-        <w:t xml:space="preserve">. </w:t>
+        <w:t>Permitir al Empleado de Secretaría Académica enviar notificaciones de aviso (mediante</w:t>
+      </w:r>
+      <w:r>
+        <w:t xml:space="preserve"> un</w:t>
+      </w:r>
+      <w:r>
+        <w:t xml:space="preserve"> correo </w:t>
+      </w:r>
+      <w:r>
+        <w:t>electrónico auto programado</w:t>
+      </w:r>
+      <w:r>
+        <w:t xml:space="preserve">) al Profesor, notificándole los programas de asignaturas pendientes que debe presentar. </w:t>
       </w:r>
     </w:p>
     <w:p>
@@ -1452,48 +1301,150 @@
         <w:ind w:left="720"/>
       </w:pPr>
       <w:r>
-        <w:t>Permitir al Profesor enviar notificaciones de aviso al Empleado de Secretaría Académica y Departamento</w:t>
-      </w:r>
-      <w:r>
-        <w:t xml:space="preserve">, notificándoles </w:t>
-      </w:r>
-      <w:r>
-        <w:t>que tienen</w:t>
-      </w:r>
-      <w:r>
-        <w:t xml:space="preserve"> programas de asignaturas pendientes que deben revisar.</w:t>
-      </w:r>
+        <w:t xml:space="preserve">Además cuando el profesor envíe a </w:t>
+      </w:r>
+      <w:r>
+        <w:t>revisión</w:t>
+      </w:r>
+      <w:r>
+        <w:t xml:space="preserve"> el programa</w:t>
+      </w:r>
+      <w:r>
+        <w:t xml:space="preserve"> realizado mediante los formularios</w:t>
+      </w:r>
+      <w:r>
+        <w:t>, el sistema enviar</w:t>
+      </w:r>
+      <w:r>
+        <w:t>á</w:t>
+      </w:r>
+      <w:r>
+        <w:t xml:space="preserve"> una </w:t>
+      </w:r>
+      <w:r>
+        <w:t>notificación</w:t>
+      </w:r>
+      <w:r>
+        <w:t xml:space="preserve"> de aviso </w:t>
+      </w:r>
+      <w:r>
+        <w:t xml:space="preserve">automática (mediante un correo electrónico auto programado) </w:t>
+      </w:r>
+      <w:r>
+        <w:t xml:space="preserve">al Empleado </w:t>
+      </w:r>
+      <w:r>
+        <w:t xml:space="preserve">de Secretaría Académica </w:t>
+      </w:r>
+      <w:r>
+        <w:t xml:space="preserve">y </w:t>
+      </w:r>
+      <w:r>
+        <w:t>Departamento</w:t>
+      </w:r>
+      <w:r>
+        <w:t xml:space="preserve"> , </w:t>
+      </w:r>
+      <w:r>
+        <w:t>notificándoles</w:t>
+      </w:r>
+      <w:r>
+        <w:t xml:space="preserve"> que tienen programas </w:t>
+      </w:r>
+      <w:r>
+        <w:t>de asignaturas pendientes que deben revisar.</w:t>
+      </w:r>
+    </w:p>
+    <w:p>
+      <w:pPr>
+        <w:ind w:left="720"/>
+      </w:pPr>
       <w:r>
         <w:t xml:space="preserve"> </w:t>
       </w:r>
-    </w:p>
-    <w:p>
-      <w:pPr>
-        <w:ind w:left="720"/>
-      </w:pPr>
-      <w:r>
-        <w:t xml:space="preserve">Permitir al Empleado de Secretaría Académica y Departamento enviar notificaciones de aviso al </w:t>
-      </w:r>
-      <w:r>
-        <w:t>Profesor</w:t>
-      </w:r>
-      <w:r>
-        <w:t xml:space="preserve">, notificándole </w:t>
-      </w:r>
-      <w:r>
-        <w:t>el estado</w:t>
-      </w:r>
-      <w:r>
-        <w:t xml:space="preserve"> (Aprobado, Desaprobado)</w:t>
-      </w:r>
-      <w:r>
-        <w:t xml:space="preserve"> de </w:t>
-      </w:r>
-      <w:r>
-        <w:t xml:space="preserve">los programas de asignaturas </w:t>
-      </w:r>
-      <w:r>
-        <w:t>que ha enviado.</w:t>
+      <w:r>
+        <w:t>Además</w:t>
+      </w:r>
+      <w:r>
+        <w:t xml:space="preserve"> cuando el Empleado </w:t>
+      </w:r>
+      <w:r>
+        <w:t xml:space="preserve">de Secretaría Académica </w:t>
+      </w:r>
+      <w:r>
+        <w:t xml:space="preserve">y </w:t>
+      </w:r>
+      <w:r>
+        <w:t>Departamento</w:t>
+      </w:r>
+      <w:r>
+        <w:t xml:space="preserve"> finalicen</w:t>
+      </w:r>
+      <w:r>
+        <w:t>,</w:t>
+      </w:r>
+      <w:r>
+        <w:t xml:space="preserve"> ambos</w:t>
+      </w:r>
+      <w:r>
+        <w:t>,</w:t>
+      </w:r>
+      <w:r>
+        <w:t xml:space="preserve"> la </w:t>
+      </w:r>
+      <w:r>
+        <w:t>revisión</w:t>
+      </w:r>
+      <w:r>
+        <w:t xml:space="preserve"> del programa, el sistema enviar</w:t>
+      </w:r>
+      <w:r>
+        <w:t>á</w:t>
+      </w:r>
+      <w:r>
+        <w:t xml:space="preserve"> una </w:t>
+      </w:r>
+      <w:r>
+        <w:t>notificación</w:t>
+      </w:r>
+      <w:r>
+        <w:t xml:space="preserve"> de aviso </w:t>
+      </w:r>
+      <w:r>
+        <w:t>automática (mediante un correo electrónico auto programado)</w:t>
+      </w:r>
+      <w:r>
+        <w:t xml:space="preserve"> al profesor, </w:t>
+      </w:r>
+      <w:r>
+        <w:t>notificándole</w:t>
+      </w:r>
+      <w:r>
+        <w:t xml:space="preserve"> el estado (</w:t>
+      </w:r>
+      <w:r>
+        <w:t>Aprobado</w:t>
+      </w:r>
+      <w:r>
+        <w:t xml:space="preserve">, </w:t>
+      </w:r>
+      <w:r>
+        <w:t>D</w:t>
+      </w:r>
+      <w:r>
+        <w:t>esaprobado) de los programas</w:t>
+      </w:r>
+      <w:r>
+        <w:t xml:space="preserve"> de asignatura</w:t>
+      </w:r>
+      <w:r>
+        <w:t>s</w:t>
+      </w:r>
+      <w:r>
+        <w:t xml:space="preserve"> que ha</w:t>
+      </w:r>
+      <w:r>
+        <w:t xml:space="preserve"> enviado. </w:t>
       </w:r>
     </w:p>
     <w:p>
@@ -1507,7 +1458,7 @@
       </w:pPr>
       <w:bookmarkStart w:id="3" w:name="_Toc228206476"/>
       <w:bookmarkStart w:id="4" w:name="_Toc234686581"/>
-      <w:bookmarkStart w:id="5" w:name="_Toc257615430"/>
+      <w:bookmarkStart w:id="5" w:name="_Toc40561257"/>
       <w:r>
         <w:t>Actores del CU</w:t>
       </w:r>
@@ -1528,15 +1479,15 @@
         <w:pStyle w:val="PSI-Normal"/>
       </w:pPr>
       <w:r>
+        <w:t>Profesor</w:t>
+      </w:r>
+    </w:p>
+    <w:p>
+      <w:pPr>
+        <w:pStyle w:val="PSI-Normal"/>
+      </w:pPr>
+      <w:r>
         <w:t>Departamento</w:t>
-      </w:r>
-    </w:p>
-    <w:p>
-      <w:pPr>
-        <w:pStyle w:val="PSI-Normal"/>
-      </w:pPr>
-      <w:r>
-        <w:t>Profesor</w:t>
       </w:r>
     </w:p>
     <w:p>
@@ -1550,7 +1501,7 @@
       </w:pPr>
       <w:bookmarkStart w:id="6" w:name="_Toc228206477"/>
       <w:bookmarkStart w:id="7" w:name="_Toc234686582"/>
-      <w:bookmarkStart w:id="8" w:name="_Toc257615431"/>
+      <w:bookmarkStart w:id="8" w:name="_Toc40561258"/>
       <w:r>
         <w:t>Precondiciones</w:t>
       </w:r>
@@ -1604,7 +1555,7 @@
       </w:pPr>
       <w:bookmarkStart w:id="9" w:name="_Toc228206478"/>
       <w:bookmarkStart w:id="10" w:name="_Toc234686583"/>
-      <w:bookmarkStart w:id="11" w:name="_Toc257615432"/>
+      <w:bookmarkStart w:id="11" w:name="_Toc40561259"/>
       <w:r>
         <w:t>Flujo de Eventos Normal</w:t>
       </w:r>
@@ -1614,6 +1565,23 @@
     </w:p>
     <w:p>
       <w:pPr>
+        <w:pStyle w:val="PSI-Normal"/>
+      </w:pPr>
+      <w:r>
+        <w:rPr>
+          <w:u w:val="single"/>
+        </w:rPr>
+        <w:t>Rol:</w:t>
+      </w:r>
+      <w:r>
+        <w:t xml:space="preserve"> Empleado Secretaría Académica</w:t>
+      </w:r>
+      <w:r>
+        <w:t>.</w:t>
+      </w:r>
+    </w:p>
+    <w:p>
+      <w:pPr>
         <w:pStyle w:val="PSI-Ttulo1"/>
       </w:pPr>
     </w:p>
@@ -1622,12 +1590,15 @@
         <w:pStyle w:val="PSI-Normal"/>
         <w:numPr>
           <w:ilvl w:val="0"/>
-          <w:numId w:val="13"/>
+          <w:numId w:val="14"/>
         </w:numPr>
         <w:spacing w:before="0" w:line="240" w:lineRule="auto"/>
       </w:pPr>
       <w:r>
-        <w:t>Se presenta al empleado de Secretaría Académica la pantalla</w:t>
+        <w:t>Se presenta al E</w:t>
+      </w:r>
+      <w:r>
+        <w:t>mpleado de Secretaría Académica la pantalla</w:t>
       </w:r>
       <w:r>
         <w:t xml:space="preserve"> </w:t>
@@ -1636,19 +1607,41 @@
         <w:t>“</w:t>
       </w:r>
       <w:r>
-        <w:t>Programas pendientes</w:t>
+        <w:t>P</w:t>
+      </w:r>
+      <w:r>
+        <w:t>anel Secretaría Académica</w:t>
       </w:r>
       <w:r>
         <w:t>”</w:t>
       </w:r>
       <w:r>
-        <w:t xml:space="preserve"> (compuesta por los nombres de las asignaturas cuyo programa no ha sido cargado, el nombre d</w:t>
-      </w:r>
-      <w:r>
-        <w:t>el profesor responsable y</w:t>
-      </w:r>
-      <w:r>
-        <w:t xml:space="preserve"> botón para enviar notificación).</w:t>
+        <w:t xml:space="preserve"> </w:t>
+      </w:r>
+      <w:r>
+        <w:t xml:space="preserve">en la cual se muestra un listado de las asignaturas en base a la carrera y </w:t>
+      </w:r>
+      <w:r>
+        <w:lastRenderedPageBreak/>
+        <w:t>plan seleccionados, junto al estado y vigencia de los programas de las mismas, además de información adicional (año, cuatrimestre, código y docente responsable). Así mismo se muestra un botón para enviar la notificación al profesor</w:t>
+      </w:r>
+      <w:r>
+        <w:t>,</w:t>
+      </w:r>
+      <w:r>
+        <w:t xml:space="preserve"> solo si el estado</w:t>
+      </w:r>
+      <w:r>
+        <w:t xml:space="preserve"> del programa</w:t>
+      </w:r>
+      <w:r>
+        <w:t xml:space="preserve"> es </w:t>
+      </w:r>
+      <w:r>
+        <w:t>No Cargado</w:t>
+      </w:r>
+      <w:r>
+        <w:t>.</w:t>
       </w:r>
     </w:p>
     <w:p>
@@ -1656,7 +1649,7 @@
         <w:pStyle w:val="PSI-Normal"/>
         <w:numPr>
           <w:ilvl w:val="0"/>
-          <w:numId w:val="13"/>
+          <w:numId w:val="14"/>
         </w:numPr>
         <w:spacing w:before="0" w:line="240" w:lineRule="auto"/>
       </w:pPr>
@@ -1679,7 +1672,19 @@
         <w:t>cadémica</w:t>
       </w:r>
       <w:r>
-        <w:t xml:space="preserve"> presiona el botón enviar notificación.</w:t>
+        <w:t xml:space="preserve"> presiona el botón </w:t>
+      </w:r>
+      <w:r>
+        <w:t>"Enviar N</w:t>
+      </w:r>
+      <w:r>
+        <w:t>otificación</w:t>
+      </w:r>
+      <w:r>
+        <w:t>"</w:t>
+      </w:r>
+      <w:r>
+        <w:t>.</w:t>
       </w:r>
     </w:p>
     <w:p>
@@ -1687,12 +1692,21 @@
         <w:pStyle w:val="PSI-Normal"/>
         <w:numPr>
           <w:ilvl w:val="0"/>
-          <w:numId w:val="13"/>
+          <w:numId w:val="14"/>
         </w:numPr>
         <w:spacing w:before="0" w:line="240" w:lineRule="auto"/>
       </w:pPr>
       <w:r>
-        <w:t>Se envía un correo electrónico al profesor solicitando que presente el Programa de la</w:t>
+        <w:t xml:space="preserve">El sistema </w:t>
+      </w:r>
+      <w:r>
+        <w:t>envía un correo electrónico</w:t>
+      </w:r>
+      <w:r>
+        <w:t xml:space="preserve"> auto programado</w:t>
+      </w:r>
+      <w:r>
+        <w:t xml:space="preserve"> al profesor solicitando que presente el Programa de la</w:t>
       </w:r>
       <w:r>
         <w:t xml:space="preserve"> asignatura</w:t>
@@ -1706,18 +1720,58 @@
         <w:pStyle w:val="PSI-Normal"/>
         <w:numPr>
           <w:ilvl w:val="0"/>
-          <w:numId w:val="13"/>
+          <w:numId w:val="14"/>
         </w:numPr>
         <w:spacing w:before="0" w:line="240" w:lineRule="auto"/>
       </w:pPr>
       <w:r>
-        <w:t>El sistema muestra al empleado de Secretaría Académica el</w:t>
-      </w:r>
-      <w:r>
-        <w:t xml:space="preserve"> mensaje </w:t>
-      </w:r>
-      <w:r>
-        <w:t>de éxito “El mensaje ha sido enviado”.</w:t>
+        <w:t>Opcionalmente el E</w:t>
+      </w:r>
+      <w:r>
+        <w:t>mpleado de Secretaría Académica puede enviar</w:t>
+      </w:r>
+      <w:r>
+        <w:t xml:space="preserve"> nuevamente más notificaciones</w:t>
+      </w:r>
+      <w:r>
+        <w:t xml:space="preserve"> pre</w:t>
+      </w:r>
+      <w:r>
+        <w:t>sionando el botón “Enviar N</w:t>
+      </w:r>
+      <w:r>
+        <w:t>otificación”</w:t>
+      </w:r>
+      <w:r>
+        <w:t>.</w:t>
+      </w:r>
+    </w:p>
+    <w:p>
+      <w:pPr>
+        <w:pStyle w:val="PSI-Normal"/>
+        <w:spacing w:before="0" w:line="240" w:lineRule="auto"/>
+        <w:ind w:left="360" w:firstLine="0"/>
+      </w:pPr>
+    </w:p>
+    <w:p>
+      <w:pPr>
+        <w:pStyle w:val="PSI-Normal"/>
+        <w:spacing w:before="0" w:line="240" w:lineRule="auto"/>
+        <w:ind w:left="360" w:firstLine="0"/>
+      </w:pPr>
+    </w:p>
+    <w:p>
+      <w:pPr>
+        <w:pStyle w:val="PSI-Normal"/>
+      </w:pPr>
+      <w:r>
+        <w:rPr>
+          <w:u w:val="single"/>
+        </w:rPr>
+        <w:t>Rol:</w:t>
+      </w:r>
+      <w:r>
+        <w:t xml:space="preserve"> Profesor.</w:t>
       </w:r>
     </w:p>
     <w:p>
@@ -1725,16 +1779,11 @@
         <w:pStyle w:val="PSI-Normal"/>
         <w:numPr>
           <w:ilvl w:val="0"/>
-          <w:numId w:val="13"/>
+          <w:numId w:val="15"/>
         </w:numPr>
-        <w:spacing w:before="0" w:line="240" w:lineRule="auto"/>
-      </w:pPr>
-      <w:r>
-        <w:lastRenderedPageBreak/>
-        <w:t>Opcionalmente el empleado de Secretaría Académica puede enviar otras notificaciones presionando el botón “Enviar otra notificación”</w:t>
-      </w:r>
-      <w:r>
-        <w:t>.</w:t>
+      </w:pPr>
+      <w:r>
+        <w:t>El Profesor presiona el botón "Enviar a Revisión".</w:t>
       </w:r>
     </w:p>
     <w:p>
@@ -1742,18 +1791,11 @@
         <w:pStyle w:val="PSI-Normal"/>
         <w:numPr>
           <w:ilvl w:val="0"/>
-          <w:numId w:val="13"/>
+          <w:numId w:val="15"/>
         </w:numPr>
-        <w:spacing w:before="0" w:line="240" w:lineRule="auto"/>
-      </w:pPr>
-      <w:r>
-        <w:t>Opcionalmente el empleado de Secretaría Académica puede volver a la pantalla de inicio, presionando el botón “</w:t>
-      </w:r>
-      <w:r>
-        <w:t>Volver a</w:t>
-      </w:r>
-      <w:r>
-        <w:t xml:space="preserve"> Inicio”.</w:t>
+      </w:pPr>
+      <w:r>
+        <w:t>El sistema envía el programa a revisión tanto al Empleado Secretaría Académica y al Departamento junto a una notificación automática, mediante un correo electrónico auto programado, notificándoles que tienen programas de asignaturas pendientes que deben revisar.</w:t>
       </w:r>
     </w:p>
     <w:p>
@@ -1765,11 +1807,61 @@
     </w:p>
     <w:p>
       <w:pPr>
+        <w:pStyle w:val="PSI-Normal"/>
+        <w:spacing w:before="0" w:line="240" w:lineRule="auto"/>
+        <w:ind w:left="360" w:firstLine="0"/>
+      </w:pPr>
+    </w:p>
+    <w:p>
+      <w:pPr>
+        <w:pStyle w:val="PSI-Normal"/>
+      </w:pPr>
+      <w:r>
+        <w:rPr>
+          <w:u w:val="single"/>
+        </w:rPr>
+        <w:t>Rol:</w:t>
+      </w:r>
+      <w:r>
+        <w:t xml:space="preserve"> Empleado Secretaría Académica y Departamento.</w:t>
+      </w:r>
+    </w:p>
+    <w:p>
+      <w:pPr>
+        <w:pStyle w:val="PSI-Normal"/>
+        <w:numPr>
+          <w:ilvl w:val="0"/>
+          <w:numId w:val="16"/>
+        </w:numPr>
+      </w:pPr>
+      <w:r>
+        <w:t xml:space="preserve">El Empleado Secretaría Académica y Departamento aprueban o desaprueban el programa luego de revisarlo y el sistema envía el estado del programa, comentarios </w:t>
+      </w:r>
+      <w:r>
+        <w:t>y una notificación automática, mediante un correo electrónico auto programado, notificándole al Profesor el estado de los programas de asignatura que ha enviado.</w:t>
+      </w:r>
+    </w:p>
+    <w:p>
+      <w:pPr>
+        <w:pStyle w:val="PSI-Normal"/>
+        <w:spacing w:before="0" w:line="240" w:lineRule="auto"/>
+        <w:ind w:left="360" w:firstLine="0"/>
+      </w:pPr>
+    </w:p>
+    <w:p>
+      <w:pPr>
+        <w:pStyle w:val="PSI-Normal"/>
+        <w:spacing w:before="0" w:line="240" w:lineRule="auto"/>
+        <w:ind w:left="360" w:firstLine="0"/>
+      </w:pPr>
+    </w:p>
+    <w:p>
+      <w:pPr>
         <w:pStyle w:val="PSI-Ttulo1"/>
       </w:pPr>
       <w:bookmarkStart w:id="12" w:name="_Toc228206479"/>
       <w:bookmarkStart w:id="13" w:name="_Toc234686584"/>
-      <w:bookmarkStart w:id="14" w:name="_Toc257615433"/>
+      <w:bookmarkStart w:id="14" w:name="_Toc40561260"/>
       <w:proofErr w:type="spellStart"/>
       <w:r>
         <w:t>Poscondiciones</w:t>
@@ -1809,7 +1901,7 @@
       </w:pPr>
       <w:bookmarkStart w:id="16" w:name="_Toc228206480"/>
       <w:bookmarkStart w:id="17" w:name="_Toc234686585"/>
-      <w:bookmarkStart w:id="18" w:name="_Toc257615434"/>
+      <w:bookmarkStart w:id="18" w:name="_Toc40561261"/>
       <w:r>
         <w:t>Flujo de Eventos Alternativo</w:t>
       </w:r>
@@ -1836,7 +1928,7 @@
         <w:pStyle w:val="PSI-Normal"/>
       </w:pPr>
       <w:r>
-        <w:t>El e</w:t>
+        <w:t>El E</w:t>
       </w:r>
       <w:r>
         <w:t xml:space="preserve">mpleado </w:t>
@@ -1845,7 +1937,13 @@
         <w:t xml:space="preserve">de </w:t>
       </w:r>
       <w:r>
-        <w:t>Secretaría Académica cancele la operación.</w:t>
+        <w:t>Secretaría Académica</w:t>
+      </w:r>
+      <w:r>
+        <w:t xml:space="preserve"> y/o Departamento</w:t>
+      </w:r>
+      <w:r>
+        <w:t xml:space="preserve"> cancele la operación.</w:t>
       </w:r>
     </w:p>
     <w:p>
@@ -1881,6 +1979,9 @@
       <w:r>
         <w:t>El mensaje no ha sido enviado y se muestra un mensaje de error “El mensaje no ha sido enviado”</w:t>
       </w:r>
+      <w:r>
+        <w:t>.</w:t>
+      </w:r>
     </w:p>
     <w:p>
       <w:pPr>
@@ -1896,8 +1997,9 @@
       </w:pPr>
       <w:bookmarkStart w:id="19" w:name="_Toc228206481"/>
       <w:bookmarkStart w:id="20" w:name="_Toc234686586"/>
-      <w:bookmarkStart w:id="21" w:name="_Toc257615435"/>
-      <w:r>
+      <w:bookmarkStart w:id="21" w:name="_Toc40561262"/>
+      <w:r>
+        <w:lastRenderedPageBreak/>
         <w:t>Diagramas Asociados</w:t>
       </w:r>
       <w:bookmarkEnd w:id="19"/>
@@ -1914,7 +2016,7 @@
       <w:pPr>
         <w:pStyle w:val="PSI-Ttulo2"/>
       </w:pPr>
-      <w:bookmarkStart w:id="22" w:name="_Toc257615436"/>
+      <w:bookmarkStart w:id="22" w:name="_Toc40561263"/>
       <w:r>
         <w:t>Diagrama de Casos de Uso</w:t>
       </w:r>
@@ -1940,7 +2042,7 @@
           <wp:inline distT="0" distB="0" distL="0" distR="0">
             <wp:extent cx="5400040" cy="1105088"/>
             <wp:effectExtent l="19050" t="0" r="0" b="0"/>
-            <wp:docPr id="8" name="Imagen 1" descr="C:\xampp\htdocs\vaspa\Elaboración\Diagramas de CU individuales\Diagrama de Casos de Uso - Ver Informacion Asignatura.jpg"/>
+            <wp:docPr id="1" name="Imagen 1" descr="C:\xampp\htdocs\vaspa\Elaboración\Diagramas de CU individuales\Diagrama de Casos de Uso - Ver Vigencia de Programas.jpg"/>
             <wp:cNvGraphicFramePr>
               <a:graphicFrameLocks xmlns:a="http://schemas.openxmlformats.org/drawingml/2006/main" noChangeAspect="1"/>
             </wp:cNvGraphicFramePr>
@@ -1948,7 +2050,7 @@
               <a:graphicData uri="http://schemas.openxmlformats.org/drawingml/2006/picture">
                 <pic:pic xmlns:pic="http://schemas.openxmlformats.org/drawingml/2006/picture">
                   <pic:nvPicPr>
-                    <pic:cNvPr id="0" name="Picture 1" descr="C:\xampp\htdocs\vaspa\Elaboración\Diagramas de CU individuales\Diagrama de Casos de Uso - Ver Informacion Asignatura.jpg"/>
+                    <pic:cNvPr id="0" name="Picture 1" descr="C:\xampp\htdocs\vaspa\Elaboración\Diagramas de CU individuales\Diagrama de Casos de Uso - Ver Vigencia de Programas.jpg"/>
                     <pic:cNvPicPr>
                       <a:picLocks noChangeAspect="1" noChangeArrowheads="1"/>
                     </pic:cNvPicPr>
@@ -1999,12 +2101,74 @@
           <w:noProof/>
           <w:lang w:eastAsia="es-AR"/>
         </w:rPr>
-        <w:lastRenderedPageBreak/>
+        <w:drawing>
+          <wp:inline distT="0" distB="0" distL="0" distR="0">
+            <wp:extent cx="5400040" cy="2790021"/>
+            <wp:effectExtent l="19050" t="0" r="0" b="0"/>
+            <wp:docPr id="2" name="Imagen 1" descr="C:\xampp\htdocs\vaspa\Elaboración\Diagramas de CU individuales\Diagrama de Casos de Uso - Gestionar Programa.jpg"/>
+            <wp:cNvGraphicFramePr>
+              <a:graphicFrameLocks xmlns:a="http://schemas.openxmlformats.org/drawingml/2006/main" noChangeAspect="1"/>
+            </wp:cNvGraphicFramePr>
+            <a:graphic xmlns:a="http://schemas.openxmlformats.org/drawingml/2006/main">
+              <a:graphicData uri="http://schemas.openxmlformats.org/drawingml/2006/picture">
+                <pic:pic xmlns:pic="http://schemas.openxmlformats.org/drawingml/2006/picture">
+                  <pic:nvPicPr>
+                    <pic:cNvPr id="0" name="Picture 1" descr="C:\xampp\htdocs\vaspa\Elaboración\Diagramas de CU individuales\Diagrama de Casos de Uso - Gestionar Programa.jpg"/>
+                    <pic:cNvPicPr>
+                      <a:picLocks noChangeAspect="1" noChangeArrowheads="1"/>
+                    </pic:cNvPicPr>
+                  </pic:nvPicPr>
+                  <pic:blipFill>
+                    <a:blip r:embed="rId12" cstate="print"/>
+                    <a:srcRect/>
+                    <a:stretch>
+                      <a:fillRect/>
+                    </a:stretch>
+                  </pic:blipFill>
+                  <pic:spPr bwMode="auto">
+                    <a:xfrm>
+                      <a:off x="0" y="0"/>
+                      <a:ext cx="5400040" cy="2790021"/>
+                    </a:xfrm>
+                    <a:prstGeom prst="rect">
+                      <a:avLst/>
+                    </a:prstGeom>
+                    <a:noFill/>
+                    <a:ln w="9525">
+                      <a:noFill/>
+                      <a:miter lim="800000"/>
+                      <a:headEnd/>
+                      <a:tailEnd/>
+                    </a:ln>
+                  </pic:spPr>
+                </pic:pic>
+              </a:graphicData>
+            </a:graphic>
+          </wp:inline>
+        </w:drawing>
+      </w:r>
+    </w:p>
+    <w:p>
+      <w:pPr>
+        <w:pStyle w:val="PSI-Comentario"/>
+        <w:jc w:val="center"/>
+      </w:pPr>
+    </w:p>
+    <w:p>
+      <w:pPr>
+        <w:pStyle w:val="PSI-Comentario"/>
+        <w:jc w:val="center"/>
+      </w:pPr>
+      <w:r>
+        <w:rPr>
+          <w:noProof/>
+          <w:lang w:eastAsia="es-AR"/>
+        </w:rPr>
         <w:drawing>
           <wp:inline distT="0" distB="0" distL="0" distR="0">
             <wp:extent cx="5400040" cy="2308151"/>
             <wp:effectExtent l="19050" t="0" r="0" b="0"/>
-            <wp:docPr id="9" name="Imagen 2" descr="C:\xampp\htdocs\vaspa\Elaboración\Diagramas de CU individuales\Diagrama de Casos de Uso - Revisar Programa.jpg"/>
+            <wp:docPr id="8" name="Imagen 2" descr="C:\xampp\htdocs\vaspa\Elaboración\Diagramas de CU individuales\Diagrama de Casos de Uso - Revisar Programa.jpg"/>
             <wp:cNvGraphicFramePr>
               <a:graphicFrameLocks xmlns:a="http://schemas.openxmlformats.org/drawingml/2006/main" noChangeAspect="1"/>
             </wp:cNvGraphicFramePr>
@@ -2018,7 +2182,7 @@
                     </pic:cNvPicPr>
                   </pic:nvPicPr>
                   <pic:blipFill>
-                    <a:blip r:embed="rId12" cstate="print"/>
+                    <a:blip r:embed="rId13" cstate="print"/>
                     <a:srcRect/>
                     <a:stretch>
                       <a:fillRect/>
@@ -2055,7 +2219,23 @@
     </w:p>
     <w:p>
       <w:pPr>
-        <w:pStyle w:val="PSI-Comentario"/>
+        <w:pStyle w:val="PSI-Ttulo2"/>
+      </w:pPr>
+      <w:bookmarkStart w:id="23" w:name="_Toc40561264"/>
+      <w:r>
+        <w:lastRenderedPageBreak/>
+        <w:t>Diagrama de Secuencia</w:t>
+      </w:r>
+      <w:bookmarkEnd w:id="23"/>
+    </w:p>
+    <w:p>
+      <w:pPr>
+        <w:pStyle w:val="PSI-Ttulo2"/>
+      </w:pPr>
+    </w:p>
+    <w:p>
+      <w:pPr>
+        <w:pStyle w:val="PSI-Normal"/>
         <w:jc w:val="center"/>
       </w:pPr>
       <w:r>
@@ -2065,9 +2245,9 @@
         </w:rPr>
         <w:drawing>
           <wp:inline distT="0" distB="0" distL="0" distR="0">
-            <wp:extent cx="5400040" cy="2906391"/>
+            <wp:extent cx="5400040" cy="3782099"/>
             <wp:effectExtent l="19050" t="0" r="0" b="0"/>
-            <wp:docPr id="11" name="Imagen 3" descr="C:\xampp\htdocs\vaspa\Elaboración\Diagramas de CU individuales\Diagrama de Casos de Uso - Gestionar Programa.jpg"/>
+            <wp:docPr id="10" name="Imagen 3" descr="C:\xampp\htdocs\vaspa\Elaboración\Diagramas de Secuencia\CU_Enviar Notificacion\DiagramaSecuencia_EnviarNotificacion.jpg"/>
             <wp:cNvGraphicFramePr>
               <a:graphicFrameLocks xmlns:a="http://schemas.openxmlformats.org/drawingml/2006/main" noChangeAspect="1"/>
             </wp:cNvGraphicFramePr>
@@ -2075,80 +2255,7 @@
               <a:graphicData uri="http://schemas.openxmlformats.org/drawingml/2006/picture">
                 <pic:pic xmlns:pic="http://schemas.openxmlformats.org/drawingml/2006/picture">
                   <pic:nvPicPr>
-                    <pic:cNvPr id="0" name="Picture 3" descr="C:\xampp\htdocs\vaspa\Elaboración\Diagramas de CU individuales\Diagrama de Casos de Uso - Gestionar Programa.jpg"/>
-                    <pic:cNvPicPr>
-                      <a:picLocks noChangeAspect="1" noChangeArrowheads="1"/>
-                    </pic:cNvPicPr>
-                  </pic:nvPicPr>
-                  <pic:blipFill>
-                    <a:blip r:embed="rId13" cstate="print"/>
-                    <a:srcRect/>
-                    <a:stretch>
-                      <a:fillRect/>
-                    </a:stretch>
-                  </pic:blipFill>
-                  <pic:spPr bwMode="auto">
-                    <a:xfrm>
-                      <a:off x="0" y="0"/>
-                      <a:ext cx="5400040" cy="2906391"/>
-                    </a:xfrm>
-                    <a:prstGeom prst="rect">
-                      <a:avLst/>
-                    </a:prstGeom>
-                    <a:noFill/>
-                    <a:ln w="9525">
-                      <a:noFill/>
-                      <a:miter lim="800000"/>
-                      <a:headEnd/>
-                      <a:tailEnd/>
-                    </a:ln>
-                  </pic:spPr>
-                </pic:pic>
-              </a:graphicData>
-            </a:graphic>
-          </wp:inline>
-        </w:drawing>
-      </w:r>
-    </w:p>
-    <w:p>
-      <w:pPr>
-        <w:pStyle w:val="PSI-Comentario"/>
-        <w:jc w:val="center"/>
-      </w:pPr>
-    </w:p>
-    <w:p>
-      <w:pPr>
-        <w:pStyle w:val="PSI-Ttulo2"/>
-      </w:pPr>
-      <w:bookmarkStart w:id="23" w:name="_Toc257615437"/>
-      <w:r>
-        <w:t>Diagrama de Secuencia</w:t>
-      </w:r>
-      <w:bookmarkEnd w:id="23"/>
-    </w:p>
-    <w:p>
-      <w:pPr>
-        <w:pStyle w:val="PSI-Normal"/>
-        <w:jc w:val="center"/>
-      </w:pPr>
-      <w:r>
-        <w:rPr>
-          <w:noProof/>
-          <w:lang w:eastAsia="es-AR"/>
-        </w:rPr>
-        <w:drawing>
-          <wp:inline distT="0" distB="0" distL="0" distR="0">
-            <wp:extent cx="5400040" cy="2213042"/>
-            <wp:effectExtent l="19050" t="0" r="0" b="0"/>
-            <wp:docPr id="13" name="Imagen 4" descr="C:\xampp\htdocs\vaspa\Elaboración\Diagramas de Secuencia\CU_Enviar Notificacion\DiagramaSecuencia_EnviarNotificacion.jpg"/>
-            <wp:cNvGraphicFramePr>
-              <a:graphicFrameLocks xmlns:a="http://schemas.openxmlformats.org/drawingml/2006/main" noChangeAspect="1"/>
-            </wp:cNvGraphicFramePr>
-            <a:graphic xmlns:a="http://schemas.openxmlformats.org/drawingml/2006/main">
-              <a:graphicData uri="http://schemas.openxmlformats.org/drawingml/2006/picture">
-                <pic:pic xmlns:pic="http://schemas.openxmlformats.org/drawingml/2006/picture">
-                  <pic:nvPicPr>
-                    <pic:cNvPr id="0" name="Picture 4" descr="C:\xampp\htdocs\vaspa\Elaboración\Diagramas de Secuencia\CU_Enviar Notificacion\DiagramaSecuencia_EnviarNotificacion.jpg"/>
+                    <pic:cNvPr id="0" name="Picture 3" descr="C:\xampp\htdocs\vaspa\Elaboración\Diagramas de Secuencia\CU_Enviar Notificacion\DiagramaSecuencia_EnviarNotificacion.jpg"/>
                     <pic:cNvPicPr>
                       <a:picLocks noChangeAspect="1" noChangeArrowheads="1"/>
                     </pic:cNvPicPr>
@@ -2163,7 +2270,7 @@
                   <pic:spPr bwMode="auto">
                     <a:xfrm>
                       <a:off x="0" y="0"/>
-                      <a:ext cx="5400040" cy="2213042"/>
+                      <a:ext cx="5400040" cy="3782099"/>
                     </a:xfrm>
                     <a:prstGeom prst="rect">
                       <a:avLst/>
@@ -2336,7 +2443,7 @@
             <w:rFonts w:asciiTheme="majorHAnsi" w:hAnsiTheme="majorHAnsi" w:cstheme="majorHAnsi"/>
             <w:noProof/>
           </w:rPr>
-          <w:t>6</w:t>
+          <w:t>3</w:t>
         </w:r>
         <w:r>
           <w:rPr>
@@ -2373,7 +2480,7 @@
             <w:rFonts w:asciiTheme="majorHAnsi" w:hAnsiTheme="majorHAnsi" w:cstheme="majorHAnsi"/>
             <w:noProof/>
           </w:rPr>
-          <w:t>6</w:t>
+          <w:t>7</w:t>
         </w:r>
         <w:r>
           <w:rPr>
@@ -3421,6 +3528,92 @@
     </w:lvl>
   </w:abstractNum>
   <w:abstractNum w:abstractNumId="5">
+    <w:nsid w:val="1C732E38"/>
+    <w:multiLevelType w:val="hybridMultilevel"/>
+    <w:tmpl w:val="96D84D52"/>
+    <w:lvl w:ilvl="0" w:tplc="2C0A000F">
+      <w:start w:val="1"/>
+      <w:numFmt w:val="decimal"/>
+      <w:lvlText w:val="%1."/>
+      <w:lvlJc w:val="left"/>
+      <w:pPr>
+        <w:ind w:left="720" w:hanging="360"/>
+      </w:pPr>
+    </w:lvl>
+    <w:lvl w:ilvl="1" w:tplc="2C0A0019" w:tentative="1">
+      <w:start w:val="1"/>
+      <w:numFmt w:val="lowerLetter"/>
+      <w:lvlText w:val="%2."/>
+      <w:lvlJc w:val="left"/>
+      <w:pPr>
+        <w:ind w:left="1440" w:hanging="360"/>
+      </w:pPr>
+    </w:lvl>
+    <w:lvl w:ilvl="2" w:tplc="2C0A001B" w:tentative="1">
+      <w:start w:val="1"/>
+      <w:numFmt w:val="lowerRoman"/>
+      <w:lvlText w:val="%3."/>
+      <w:lvlJc w:val="right"/>
+      <w:pPr>
+        <w:ind w:left="2160" w:hanging="180"/>
+      </w:pPr>
+    </w:lvl>
+    <w:lvl w:ilvl="3" w:tplc="2C0A000F" w:tentative="1">
+      <w:start w:val="1"/>
+      <w:numFmt w:val="decimal"/>
+      <w:lvlText w:val="%4."/>
+      <w:lvlJc w:val="left"/>
+      <w:pPr>
+        <w:ind w:left="2880" w:hanging="360"/>
+      </w:pPr>
+    </w:lvl>
+    <w:lvl w:ilvl="4" w:tplc="2C0A0019" w:tentative="1">
+      <w:start w:val="1"/>
+      <w:numFmt w:val="lowerLetter"/>
+      <w:lvlText w:val="%5."/>
+      <w:lvlJc w:val="left"/>
+      <w:pPr>
+        <w:ind w:left="3600" w:hanging="360"/>
+      </w:pPr>
+    </w:lvl>
+    <w:lvl w:ilvl="5" w:tplc="2C0A001B" w:tentative="1">
+      <w:start w:val="1"/>
+      <w:numFmt w:val="lowerRoman"/>
+      <w:lvlText w:val="%6."/>
+      <w:lvlJc w:val="right"/>
+      <w:pPr>
+        <w:ind w:left="4320" w:hanging="180"/>
+      </w:pPr>
+    </w:lvl>
+    <w:lvl w:ilvl="6" w:tplc="2C0A000F" w:tentative="1">
+      <w:start w:val="1"/>
+      <w:numFmt w:val="decimal"/>
+      <w:lvlText w:val="%7."/>
+      <w:lvlJc w:val="left"/>
+      <w:pPr>
+        <w:ind w:left="5040" w:hanging="360"/>
+      </w:pPr>
+    </w:lvl>
+    <w:lvl w:ilvl="7" w:tplc="2C0A0019" w:tentative="1">
+      <w:start w:val="1"/>
+      <w:numFmt w:val="lowerLetter"/>
+      <w:lvlText w:val="%8."/>
+      <w:lvlJc w:val="left"/>
+      <w:pPr>
+        <w:ind w:left="5760" w:hanging="360"/>
+      </w:pPr>
+    </w:lvl>
+    <w:lvl w:ilvl="8" w:tplc="2C0A001B" w:tentative="1">
+      <w:start w:val="1"/>
+      <w:numFmt w:val="lowerRoman"/>
+      <w:lvlText w:val="%9."/>
+      <w:lvlJc w:val="right"/>
+      <w:pPr>
+        <w:ind w:left="6480" w:hanging="180"/>
+      </w:pPr>
+    </w:lvl>
+  </w:abstractNum>
+  <w:abstractNum w:abstractNumId="6">
     <w:nsid w:val="255F5799"/>
     <w:multiLevelType w:val="hybridMultilevel"/>
     <w:tmpl w:val="B8F40458"/>
@@ -3506,7 +3699,93 @@
       </w:pPr>
     </w:lvl>
   </w:abstractNum>
-  <w:abstractNum w:abstractNumId="6">
+  <w:abstractNum w:abstractNumId="7">
+    <w:nsid w:val="313D36F8"/>
+    <w:multiLevelType w:val="hybridMultilevel"/>
+    <w:tmpl w:val="25C2CA7C"/>
+    <w:lvl w:ilvl="0" w:tplc="2C0A000F">
+      <w:start w:val="1"/>
+      <w:numFmt w:val="decimal"/>
+      <w:lvlText w:val="%1."/>
+      <w:lvlJc w:val="left"/>
+      <w:pPr>
+        <w:ind w:left="720" w:hanging="360"/>
+      </w:pPr>
+    </w:lvl>
+    <w:lvl w:ilvl="1" w:tplc="2C0A0019" w:tentative="1">
+      <w:start w:val="1"/>
+      <w:numFmt w:val="lowerLetter"/>
+      <w:lvlText w:val="%2."/>
+      <w:lvlJc w:val="left"/>
+      <w:pPr>
+        <w:ind w:left="1440" w:hanging="360"/>
+      </w:pPr>
+    </w:lvl>
+    <w:lvl w:ilvl="2" w:tplc="2C0A001B" w:tentative="1">
+      <w:start w:val="1"/>
+      <w:numFmt w:val="lowerRoman"/>
+      <w:lvlText w:val="%3."/>
+      <w:lvlJc w:val="right"/>
+      <w:pPr>
+        <w:ind w:left="2160" w:hanging="180"/>
+      </w:pPr>
+    </w:lvl>
+    <w:lvl w:ilvl="3" w:tplc="2C0A000F" w:tentative="1">
+      <w:start w:val="1"/>
+      <w:numFmt w:val="decimal"/>
+      <w:lvlText w:val="%4."/>
+      <w:lvlJc w:val="left"/>
+      <w:pPr>
+        <w:ind w:left="2880" w:hanging="360"/>
+      </w:pPr>
+    </w:lvl>
+    <w:lvl w:ilvl="4" w:tplc="2C0A0019" w:tentative="1">
+      <w:start w:val="1"/>
+      <w:numFmt w:val="lowerLetter"/>
+      <w:lvlText w:val="%5."/>
+      <w:lvlJc w:val="left"/>
+      <w:pPr>
+        <w:ind w:left="3600" w:hanging="360"/>
+      </w:pPr>
+    </w:lvl>
+    <w:lvl w:ilvl="5" w:tplc="2C0A001B" w:tentative="1">
+      <w:start w:val="1"/>
+      <w:numFmt w:val="lowerRoman"/>
+      <w:lvlText w:val="%6."/>
+      <w:lvlJc w:val="right"/>
+      <w:pPr>
+        <w:ind w:left="4320" w:hanging="180"/>
+      </w:pPr>
+    </w:lvl>
+    <w:lvl w:ilvl="6" w:tplc="2C0A000F" w:tentative="1">
+      <w:start w:val="1"/>
+      <w:numFmt w:val="decimal"/>
+      <w:lvlText w:val="%7."/>
+      <w:lvlJc w:val="left"/>
+      <w:pPr>
+        <w:ind w:left="5040" w:hanging="360"/>
+      </w:pPr>
+    </w:lvl>
+    <w:lvl w:ilvl="7" w:tplc="2C0A0019" w:tentative="1">
+      <w:start w:val="1"/>
+      <w:numFmt w:val="lowerLetter"/>
+      <w:lvlText w:val="%8."/>
+      <w:lvlJc w:val="left"/>
+      <w:pPr>
+        <w:ind w:left="5760" w:hanging="360"/>
+      </w:pPr>
+    </w:lvl>
+    <w:lvl w:ilvl="8" w:tplc="2C0A001B" w:tentative="1">
+      <w:start w:val="1"/>
+      <w:numFmt w:val="lowerRoman"/>
+      <w:lvlText w:val="%9."/>
+      <w:lvlJc w:val="right"/>
+      <w:pPr>
+        <w:ind w:left="6480" w:hanging="180"/>
+      </w:pPr>
+    </w:lvl>
+  </w:abstractNum>
+  <w:abstractNum w:abstractNumId="8">
     <w:nsid w:val="47AD7A34"/>
     <w:multiLevelType w:val="hybridMultilevel"/>
     <w:tmpl w:val="C03AE7A6"/>
@@ -3592,7 +3871,7 @@
       </w:pPr>
     </w:lvl>
   </w:abstractNum>
-  <w:abstractNum w:abstractNumId="7">
+  <w:abstractNum w:abstractNumId="9">
     <w:nsid w:val="487036EC"/>
     <w:multiLevelType w:val="hybridMultilevel"/>
     <w:tmpl w:val="BDFE724A"/>
@@ -3678,7 +3957,7 @@
       </w:pPr>
     </w:lvl>
   </w:abstractNum>
-  <w:abstractNum w:abstractNumId="8">
+  <w:abstractNum w:abstractNumId="10">
     <w:nsid w:val="52D90BB8"/>
     <w:multiLevelType w:val="hybridMultilevel"/>
     <w:tmpl w:val="1D2461DE"/>
@@ -3792,7 +4071,93 @@
       </w:rPr>
     </w:lvl>
   </w:abstractNum>
-  <w:abstractNum w:abstractNumId="9">
+  <w:abstractNum w:abstractNumId="11">
+    <w:nsid w:val="6F3F1009"/>
+    <w:multiLevelType w:val="hybridMultilevel"/>
+    <w:tmpl w:val="D8663CE6"/>
+    <w:lvl w:ilvl="0" w:tplc="2C0A000F">
+      <w:start w:val="1"/>
+      <w:numFmt w:val="decimal"/>
+      <w:lvlText w:val="%1."/>
+      <w:lvlJc w:val="left"/>
+      <w:pPr>
+        <w:ind w:left="720" w:hanging="360"/>
+      </w:pPr>
+    </w:lvl>
+    <w:lvl w:ilvl="1" w:tplc="2C0A0019" w:tentative="1">
+      <w:start w:val="1"/>
+      <w:numFmt w:val="lowerLetter"/>
+      <w:lvlText w:val="%2."/>
+      <w:lvlJc w:val="left"/>
+      <w:pPr>
+        <w:ind w:left="1440" w:hanging="360"/>
+      </w:pPr>
+    </w:lvl>
+    <w:lvl w:ilvl="2" w:tplc="2C0A001B" w:tentative="1">
+      <w:start w:val="1"/>
+      <w:numFmt w:val="lowerRoman"/>
+      <w:lvlText w:val="%3."/>
+      <w:lvlJc w:val="right"/>
+      <w:pPr>
+        <w:ind w:left="2160" w:hanging="180"/>
+      </w:pPr>
+    </w:lvl>
+    <w:lvl w:ilvl="3" w:tplc="2C0A000F" w:tentative="1">
+      <w:start w:val="1"/>
+      <w:numFmt w:val="decimal"/>
+      <w:lvlText w:val="%4."/>
+      <w:lvlJc w:val="left"/>
+      <w:pPr>
+        <w:ind w:left="2880" w:hanging="360"/>
+      </w:pPr>
+    </w:lvl>
+    <w:lvl w:ilvl="4" w:tplc="2C0A0019" w:tentative="1">
+      <w:start w:val="1"/>
+      <w:numFmt w:val="lowerLetter"/>
+      <w:lvlText w:val="%5."/>
+      <w:lvlJc w:val="left"/>
+      <w:pPr>
+        <w:ind w:left="3600" w:hanging="360"/>
+      </w:pPr>
+    </w:lvl>
+    <w:lvl w:ilvl="5" w:tplc="2C0A001B" w:tentative="1">
+      <w:start w:val="1"/>
+      <w:numFmt w:val="lowerRoman"/>
+      <w:lvlText w:val="%6."/>
+      <w:lvlJc w:val="right"/>
+      <w:pPr>
+        <w:ind w:left="4320" w:hanging="180"/>
+      </w:pPr>
+    </w:lvl>
+    <w:lvl w:ilvl="6" w:tplc="2C0A000F" w:tentative="1">
+      <w:start w:val="1"/>
+      <w:numFmt w:val="decimal"/>
+      <w:lvlText w:val="%7."/>
+      <w:lvlJc w:val="left"/>
+      <w:pPr>
+        <w:ind w:left="5040" w:hanging="360"/>
+      </w:pPr>
+    </w:lvl>
+    <w:lvl w:ilvl="7" w:tplc="2C0A0019" w:tentative="1">
+      <w:start w:val="1"/>
+      <w:numFmt w:val="lowerLetter"/>
+      <w:lvlText w:val="%8."/>
+      <w:lvlJc w:val="left"/>
+      <w:pPr>
+        <w:ind w:left="5760" w:hanging="360"/>
+      </w:pPr>
+    </w:lvl>
+    <w:lvl w:ilvl="8" w:tplc="2C0A001B" w:tentative="1">
+      <w:start w:val="1"/>
+      <w:numFmt w:val="lowerRoman"/>
+      <w:lvlText w:val="%9."/>
+      <w:lvlJc w:val="right"/>
+      <w:pPr>
+        <w:ind w:left="6480" w:hanging="180"/>
+      </w:pPr>
+    </w:lvl>
+  </w:abstractNum>
+  <w:abstractNum w:abstractNumId="12">
     <w:nsid w:val="708E589C"/>
     <w:multiLevelType w:val="multilevel"/>
     <w:tmpl w:val="381042DE"/>
@@ -3932,7 +4297,7 @@
       </w:rPr>
     </w:lvl>
   </w:abstractNum>
-  <w:abstractNum w:abstractNumId="10">
+  <w:abstractNum w:abstractNumId="13">
     <w:nsid w:val="7DD64906"/>
     <w:multiLevelType w:val="hybridMultilevel"/>
     <w:tmpl w:val="795E7434"/>
@@ -4047,16 +4412,16 @@
     </w:lvl>
   </w:abstractNum>
   <w:num w:numId="1">
-    <w:abstractNumId w:val="5"/>
+    <w:abstractNumId w:val="6"/>
   </w:num>
   <w:num w:numId="2">
-    <w:abstractNumId w:val="7"/>
+    <w:abstractNumId w:val="9"/>
   </w:num>
   <w:num w:numId="3">
-    <w:abstractNumId w:val="7"/>
+    <w:abstractNumId w:val="9"/>
   </w:num>
   <w:num w:numId="4">
-    <w:abstractNumId w:val="7"/>
+    <w:abstractNumId w:val="9"/>
   </w:num>
   <w:num w:numId="5">
     <w:abstractNumId w:val="1"/>
@@ -4071,19 +4436,28 @@
     <w:abstractNumId w:val="0"/>
   </w:num>
   <w:num w:numId="9">
-    <w:abstractNumId w:val="9"/>
+    <w:abstractNumId w:val="12"/>
   </w:num>
   <w:num w:numId="10">
-    <w:abstractNumId w:val="10"/>
+    <w:abstractNumId w:val="13"/>
   </w:num>
   <w:num w:numId="11">
     <w:abstractNumId w:val="4"/>
   </w:num>
   <w:num w:numId="12">
+    <w:abstractNumId w:val="10"/>
+  </w:num>
+  <w:num w:numId="13">
     <w:abstractNumId w:val="8"/>
   </w:num>
-  <w:num w:numId="13">
-    <w:abstractNumId w:val="6"/>
+  <w:num w:numId="14">
+    <w:abstractNumId w:val="7"/>
+  </w:num>
+  <w:num w:numId="15">
+    <w:abstractNumId w:val="5"/>
+  </w:num>
+  <w:num w:numId="16">
+    <w:abstractNumId w:val="11"/>
   </w:num>
 </w:numbering>
 </file>
@@ -5287,7 +5661,7 @@
 </file>
 
 <file path=customXml/itemProps2.xml><?xml version="1.0" encoding="utf-8"?>
-<ds:datastoreItem xmlns:ds="http://schemas.openxmlformats.org/officeDocument/2006/customXml" ds:itemID="{8FD41144-989E-4952-AC04-34A4FC1FB3B2}">
+<ds:datastoreItem xmlns:ds="http://schemas.openxmlformats.org/officeDocument/2006/customXml" ds:itemID="{331F6314-989F-495D-A08D-2F18A05DE40D}">
   <ds:schemaRefs>
     <ds:schemaRef ds:uri="http://schemas.openxmlformats.org/officeDocument/2006/bibliography"/>
   </ds:schemaRefs>

</xml_diff>

<commit_message>
-Actualización de diagramas de secuencia.
-Actualización y finalización de los 21 documentos de especificación de CU.
</commit_message>
<xml_diff>
--- a/Elaboración/Especificaciones CU/Especificacion Caso de Uso Enviar Notificación.docx
+++ b/Elaboración/Especificaciones CU/Especificacion Caso de Uso Enviar Notificación.docx
@@ -2245,9 +2245,9 @@
         </w:rPr>
         <w:drawing>
           <wp:inline distT="0" distB="0" distL="0" distR="0">
-            <wp:extent cx="5400040" cy="3782099"/>
+            <wp:extent cx="5400040" cy="3598301"/>
             <wp:effectExtent l="19050" t="0" r="0" b="0"/>
-            <wp:docPr id="10" name="Imagen 3" descr="C:\xampp\htdocs\vaspa\Elaboración\Diagramas de Secuencia\CU_Enviar Notificacion\DiagramaSecuencia_EnviarNotificacion.jpg"/>
+            <wp:docPr id="7" name="Imagen 1" descr="C:\xampp\htdocs\vaspa\Elaboración\Diagramas de Secuencia\CU_Enviar Notificacion\DiagramaSecuencia_EnviarNotificacion.jpg"/>
             <wp:cNvGraphicFramePr>
               <a:graphicFrameLocks xmlns:a="http://schemas.openxmlformats.org/drawingml/2006/main" noChangeAspect="1"/>
             </wp:cNvGraphicFramePr>
@@ -2255,7 +2255,7 @@
               <a:graphicData uri="http://schemas.openxmlformats.org/drawingml/2006/picture">
                 <pic:pic xmlns:pic="http://schemas.openxmlformats.org/drawingml/2006/picture">
                   <pic:nvPicPr>
-                    <pic:cNvPr id="0" name="Picture 3" descr="C:\xampp\htdocs\vaspa\Elaboración\Diagramas de Secuencia\CU_Enviar Notificacion\DiagramaSecuencia_EnviarNotificacion.jpg"/>
+                    <pic:cNvPr id="0" name="Picture 1" descr="C:\xampp\htdocs\vaspa\Elaboración\Diagramas de Secuencia\CU_Enviar Notificacion\DiagramaSecuencia_EnviarNotificacion.jpg"/>
                     <pic:cNvPicPr>
                       <a:picLocks noChangeAspect="1" noChangeArrowheads="1"/>
                     </pic:cNvPicPr>
@@ -2270,7 +2270,7 @@
                   <pic:spPr bwMode="auto">
                     <a:xfrm>
                       <a:off x="0" y="0"/>
-                      <a:ext cx="5400040" cy="3782099"/>
+                      <a:ext cx="5400040" cy="3598301"/>
                     </a:xfrm>
                     <a:prstGeom prst="rect">
                       <a:avLst/>
@@ -2443,7 +2443,7 @@
             <w:rFonts w:asciiTheme="majorHAnsi" w:hAnsiTheme="majorHAnsi" w:cstheme="majorHAnsi"/>
             <w:noProof/>
           </w:rPr>
-          <w:t>3</w:t>
+          <w:t>7</w:t>
         </w:r>
         <w:r>
           <w:rPr>
@@ -5661,7 +5661,7 @@
 </file>
 
 <file path=customXml/itemProps2.xml><?xml version="1.0" encoding="utf-8"?>
-<ds:datastoreItem xmlns:ds="http://schemas.openxmlformats.org/officeDocument/2006/customXml" ds:itemID="{331F6314-989F-495D-A08D-2F18A05DE40D}">
+<ds:datastoreItem xmlns:ds="http://schemas.openxmlformats.org/officeDocument/2006/customXml" ds:itemID="{26EC0730-32C0-4E57-ADDC-0F03B0E6F564}">
   <ds:schemaRefs>
     <ds:schemaRef ds:uri="http://schemas.openxmlformats.org/officeDocument/2006/bibliography"/>
   </ds:schemaRefs>

</xml_diff>